<commit_message>
updates to DEB manuscript
</commit_message>
<xml_diff>
--- a/DEBkiss results/Post defense work/Manuscript/Schwemmer et al Menidia DEB 1-8-24.docx
+++ b/DEBkiss results/Post defense work/Manuscript/Schwemmer et al Menidia DEB 1-8-24.docx
@@ -1093,7 +1093,21 @@
       </w:r>
       <w:proofErr w:type="spellEnd"/>
       <w:r>
-        <w:t xml:space="preserve"> et al., 2005; Sun et al., 2011; Tian et al., 2014). This factor is thought to</w:t>
+        <w:t xml:space="preserve"> et al., 2005</w:t>
+      </w:r>
+      <w:r>
+        <w:t xml:space="preserve">; </w:t>
+      </w:r>
+      <w:proofErr w:type="spellStart"/>
+      <w:r>
+        <w:t>Kajimura</w:t>
+      </w:r>
+      <w:proofErr w:type="spellEnd"/>
+      <w:r>
+        <w:t xml:space="preserve"> et al., 2006</w:t>
+      </w:r>
+      <w:r>
+        <w:t>; Sun et al., 2011; Tian et al., 2014). This factor is thought to</w:t>
       </w:r>
       <w:r>
         <w:t xml:space="preserve"> trade off growth </w:t>
@@ -6891,7 +6905,7 @@
         <w:rPr>
           <w:rFonts w:cs="Times New Roman"/>
         </w:rPr>
-        <w:t xml:space="preserve">After we eliminated the parameters in </w:t>
+        <w:t xml:space="preserve">In comparing combinations of </w:t>
       </w:r>
       <w:proofErr w:type="spellStart"/>
       <w:r>
@@ -6905,7 +6919,43 @@
         <w:rPr>
           <w:rFonts w:cs="Times New Roman"/>
         </w:rPr>
-        <w:t xml:space="preserve"> that had no effect on the ecological endpoints (size, hatch timing, and survival), we discovered that applying correction factors to reduce the conversion efficiency for growth (</w:t>
+        <w:t xml:space="preserve"> parameters </w:t>
+      </w:r>
+      <w:r>
+        <w:rPr>
+          <w:rFonts w:cs="Times New Roman"/>
+        </w:rPr>
+        <w:t>that influence</w:t>
+      </w:r>
+      <w:r>
+        <w:rPr>
+          <w:rFonts w:cs="Times New Roman"/>
+        </w:rPr>
+        <w:t xml:space="preserve"> the ecological endpoints (</w:t>
+      </w:r>
+      <w:r>
+        <w:rPr>
+          <w:rFonts w:cs="Times New Roman"/>
+        </w:rPr>
+        <w:t>total length</w:t>
+      </w:r>
+      <w:r>
+        <w:rPr>
+          <w:rFonts w:cs="Times New Roman"/>
+        </w:rPr>
+        <w:t>, hatch timing, and survival), we discovered that applying correction factors</w:t>
+      </w:r>
+      <w:r>
+        <w:rPr>
+          <w:rFonts w:cs="Times New Roman"/>
+        </w:rPr>
+        <w:t xml:space="preserve"> based on damage production to the growth SU</w:t>
+      </w:r>
+      <w:r>
+        <w:rPr>
+          <w:rFonts w:cs="Times New Roman"/>
+        </w:rPr>
+        <w:t xml:space="preserve"> to reduce conversion efficiency (</w:t>
       </w:r>
       <w:proofErr w:type="spellStart"/>
       <w:r>
@@ -6980,14 +7030,14 @@
         <w:rPr>
           <w:rFonts w:cs="Times New Roman"/>
         </w:rPr>
-        <w:t xml:space="preserve">) best predicted the experimental effects of hypoxia on larval length, time to </w:t>
+        <w:t xml:space="preserve">) best predicted the experimental </w:t>
       </w:r>
       <w:r>
         <w:rPr>
           <w:rFonts w:cs="Times New Roman"/>
         </w:rPr>
         <w:lastRenderedPageBreak/>
-        <w:t xml:space="preserve">hatching, and early life survival. Through this model we have found evidence that the mechanism largely responsible for the observed hypoxia impacts on growth, hatch timing, and survival is the efficiency by which assimilated food or egg yolk is converted into structure. The estimated best value of </w:t>
+        <w:t xml:space="preserve">effects of hypoxia on larval length, time to hatching, and early life survival. Through this model we have found evidence that the mechanism largely responsible for the observed hypoxia impacts on growth, hatch timing, and survival is the efficiency by which assimilated food or egg yolk is converted into structure. The estimated best value of </w:t>
       </w:r>
       <w:r>
         <w:rPr>
@@ -7040,7 +7090,19 @@
         <w:rPr>
           <w:rFonts w:cs="Times New Roman"/>
         </w:rPr>
-        <w:t xml:space="preserve"> at the lowest oxygen level is 58% of its value with no hypoxia stress. Reducing conversion efficiency</w:t>
+        <w:t xml:space="preserve"> at the lowest oxygen level is </w:t>
+      </w:r>
+      <w:r>
+        <w:rPr>
+          <w:rFonts w:cs="Times New Roman"/>
+        </w:rPr>
+        <w:t>55</w:t>
+      </w:r>
+      <w:r>
+        <w:rPr>
+          <w:rFonts w:cs="Times New Roman"/>
+        </w:rPr>
+        <w:t>% of its value with no hypoxia stress. Reducing conversion efficiency</w:t>
       </w:r>
       <w:r>
         <w:rPr>
@@ -7110,7 +7172,111 @@
         <w:rPr>
           <w:rFonts w:cs="Times New Roman"/>
         </w:rPr>
-        <w:t xml:space="preserve">, underestimated time to hatching and overestimated size at age, which suggests there either may be a different correction factor function that better fits the nonlinear relationship between DO and the </w:t>
+        <w:t xml:space="preserve">, </w:t>
+      </w:r>
+      <w:r>
+        <w:rPr>
+          <w:rFonts w:cs="Times New Roman"/>
+        </w:rPr>
+        <w:t>over</w:t>
+      </w:r>
+      <w:r>
+        <w:rPr>
+          <w:rFonts w:cs="Times New Roman"/>
+        </w:rPr>
+        <w:t>estimated time to hatching</w:t>
+      </w:r>
+      <w:r>
+        <w:rPr>
+          <w:rFonts w:cs="Times New Roman"/>
+        </w:rPr>
+        <w:t xml:space="preserve"> at 7.7 mg L</w:t>
+      </w:r>
+      <w:r>
+        <w:rPr>
+          <w:rFonts w:cs="Times New Roman"/>
+          <w:vertAlign w:val="superscript"/>
+        </w:rPr>
+        <w:t>-1</w:t>
+      </w:r>
+      <w:r>
+        <w:rPr>
+          <w:rFonts w:cs="Times New Roman"/>
+        </w:rPr>
+        <w:t xml:space="preserve"> DO</w:t>
+      </w:r>
+      <w:r>
+        <w:rPr>
+          <w:rFonts w:cs="Times New Roman"/>
+        </w:rPr>
+        <w:t xml:space="preserve"> and </w:t>
+      </w:r>
+      <w:commentRangeStart w:id="15"/>
+      <w:commentRangeStart w:id="16"/>
+      <w:r>
+        <w:rPr>
+          <w:rFonts w:cs="Times New Roman"/>
+        </w:rPr>
+        <w:t>overestimated</w:t>
+      </w:r>
+      <w:commentRangeEnd w:id="15"/>
+      <w:r>
+        <w:rPr>
+          <w:rStyle w:val="CommentReference"/>
+          <w:rFonts w:ascii="Calibri" w:eastAsia="Calibri" w:hAnsi="Calibri" w:cs="Times New Roman"/>
+        </w:rPr>
+        <w:commentReference w:id="15"/>
+      </w:r>
+      <w:commentRangeEnd w:id="16"/>
+      <w:r>
+        <w:rPr>
+          <w:rStyle w:val="CommentReference"/>
+          <w:rFonts w:ascii="Calibri" w:eastAsia="Calibri" w:hAnsi="Calibri" w:cs="Times New Roman"/>
+        </w:rPr>
+        <w:commentReference w:id="16"/>
+      </w:r>
+      <w:r>
+        <w:rPr>
+          <w:rFonts w:cs="Times New Roman"/>
+        </w:rPr>
+        <w:t xml:space="preserve"> </w:t>
+      </w:r>
+      <w:r>
+        <w:rPr>
+          <w:rFonts w:cs="Times New Roman"/>
+        </w:rPr>
+        <w:t>survival at age for the 2.7 and 4.2 mg L</w:t>
+      </w:r>
+      <w:r>
+        <w:rPr>
+          <w:rFonts w:cs="Times New Roman"/>
+          <w:vertAlign w:val="superscript"/>
+        </w:rPr>
+        <w:t>-1</w:t>
+      </w:r>
+      <w:r>
+        <w:rPr>
+          <w:rFonts w:cs="Times New Roman"/>
+        </w:rPr>
+        <w:t xml:space="preserve"> treatments</w:t>
+      </w:r>
+      <w:r>
+        <w:rPr>
+          <w:rFonts w:cs="Times New Roman"/>
+        </w:rPr>
+        <w:t xml:space="preserve">, which suggests there either may be a different </w:t>
+      </w:r>
+      <w:r>
+        <w:rPr>
+          <w:rFonts w:cs="Times New Roman"/>
+        </w:rPr>
+        <w:t xml:space="preserve">nonlinear </w:t>
+      </w:r>
+      <w:r>
+        <w:rPr>
+          <w:rFonts w:cs="Times New Roman"/>
+        </w:rPr>
+        <w:t xml:space="preserve">correction factor function that better fits the relationship between DO and the </w:t>
       </w:r>
       <w:proofErr w:type="spellStart"/>
       <w:r>
@@ -7166,7 +7332,19 @@
         <w:rPr>
           <w:rFonts w:cs="Times New Roman"/>
         </w:rPr>
-        <w:t xml:space="preserve"> is an affected parameter. Hypoxia can reduce gonadosomatic index and gonad development in fish, suggesting that the reproductive branch of the energy budget might require additional energy to be redirected from the somatic branch (Wu et al., 2002; Thomas et al., 2006; Landry et al., 2007). Despite the underestimation of some hypoxia effects, the model was able to replicate the direction of effects and even account for some hypoxia effects in all three state variables simultaneously by changing only one parameter, either conversion efficiency or assimilation. </w:t>
+        <w:t xml:space="preserve"> is an affected parameter. Hypoxia can reduce gonadosomatic index and gonad development in fish, suggesting that the reproductive branch of the energy budget might require additional energy to be redirected from the somatic branch (Wu et al., 2002; Thomas et al., 2006; Landry et al., 2007). Despite the </w:t>
+      </w:r>
+      <w:r>
+        <w:rPr>
+          <w:rFonts w:cs="Times New Roman"/>
+        </w:rPr>
+        <w:t>potential for improvements with more data,</w:t>
+      </w:r>
+      <w:r>
+        <w:rPr>
+          <w:rFonts w:cs="Times New Roman"/>
+        </w:rPr>
+        <w:t xml:space="preserve"> the model was able to replicate the direction of effects and even account for some hypoxia effects in all three state variables simultaneously by changing only one parameter, either conversion efficiency or assimilation. </w:t>
       </w:r>
     </w:p>
     <w:p>
@@ -7196,7 +7374,59 @@
         <w:rPr>
           <w:rFonts w:cs="Times New Roman"/>
         </w:rPr>
-        <w:t xml:space="preserve">assimilation as the hypoxia-reduced parameter yielded a similar fit, likely because both parameters are used to calculate predicted growth and egg buffer depletion. However, applying correction factor </w:t>
+        <w:t xml:space="preserve">assimilation as the hypoxia-reduced parameter yielded a </w:t>
+      </w:r>
+      <w:r>
+        <w:rPr>
+          <w:rFonts w:cs="Times New Roman"/>
+        </w:rPr>
+        <w:t xml:space="preserve">worse fit despite their similar contributions to the </w:t>
+      </w:r>
+      <w:proofErr w:type="spellStart"/>
+      <w:r>
+        <w:rPr>
+          <w:rFonts w:cs="Times New Roman"/>
+        </w:rPr>
+        <w:t>DEBkiss</w:t>
+      </w:r>
+      <w:proofErr w:type="spellEnd"/>
+      <w:r>
+        <w:rPr>
+          <w:rFonts w:cs="Times New Roman"/>
+        </w:rPr>
+        <w:t xml:space="preserve"> model in that</w:t>
+      </w:r>
+      <w:r>
+        <w:rPr>
+          <w:rFonts w:cs="Times New Roman"/>
+        </w:rPr>
+        <w:t xml:space="preserve"> both parameters are used to calculate predicted growth and egg buffer depletion. </w:t>
+      </w:r>
+      <w:r>
+        <w:rPr>
+          <w:rFonts w:cs="Times New Roman"/>
+        </w:rPr>
+        <w:t xml:space="preserve">According to </w:t>
+      </w:r>
+      <w:proofErr w:type="spellStart"/>
+      <w:r>
+        <w:rPr>
+          <w:rFonts w:cs="Times New Roman"/>
+        </w:rPr>
+        <w:t>AICc</w:t>
+      </w:r>
+      <w:proofErr w:type="spellEnd"/>
+      <w:r>
+        <w:rPr>
+          <w:rFonts w:cs="Times New Roman"/>
+        </w:rPr>
+        <w:t>, a</w:t>
+      </w:r>
+      <w:r>
+        <w:rPr>
+          <w:rFonts w:cs="Times New Roman"/>
+        </w:rPr>
+        <w:t xml:space="preserve">pplying correction factor </w:t>
       </w:r>
       <w:r>
         <w:rPr>
@@ -7210,21 +7440,85 @@
         <w:rPr>
           <w:rFonts w:cs="Times New Roman"/>
         </w:rPr>
-        <w:t xml:space="preserve"> to conversion efficiency explained the data slightly better than assimilation based on </w:t>
-      </w:r>
-      <w:proofErr w:type="spellStart"/>
-      <w:r>
-        <w:rPr>
-          <w:rFonts w:cs="Times New Roman"/>
-        </w:rPr>
-        <w:t>AICc</w:t>
-      </w:r>
-      <w:proofErr w:type="spellEnd"/>
-      <w:r>
-        <w:rPr>
-          <w:rFonts w:cs="Times New Roman"/>
-        </w:rPr>
-        <w:t xml:space="preserve">. Hypoxia could influence either the assimilation rate or the efficiency with which assimilates turn into structure could be affected by hypoxia. Under </w:t>
+        <w:t xml:space="preserve"> to conversion efficiency explained the data </w:t>
+      </w:r>
+      <w:r>
+        <w:rPr>
+          <w:rFonts w:cs="Times New Roman"/>
+        </w:rPr>
+        <w:t>much</w:t>
+      </w:r>
+      <w:r>
+        <w:rPr>
+          <w:rFonts w:cs="Times New Roman"/>
+        </w:rPr>
+        <w:t xml:space="preserve"> better than assimilation </w:t>
+      </w:r>
+      <w:r>
+        <w:rPr>
+          <w:rFonts w:cs="Times New Roman"/>
+        </w:rPr>
+        <w:t>did</w:t>
+      </w:r>
+      <w:r>
+        <w:rPr>
+          <w:rFonts w:cs="Times New Roman"/>
+        </w:rPr>
+        <w:t xml:space="preserve">. </w:t>
+      </w:r>
+      <w:r>
+        <w:rPr>
+          <w:rFonts w:cs="Times New Roman"/>
+        </w:rPr>
+        <w:t xml:space="preserve">In our implementation of hypoxia effects on SUs, these two parameters are reduced through different mechanisms but the same correction factor, due to the assumption that the maximum rate the SUs form product is much greater than the damage production rate </w:t>
+      </w:r>
+      <w:r>
+        <w:rPr>
+          <w:rFonts w:cs="Times New Roman"/>
+        </w:rPr>
+        <w:lastRenderedPageBreak/>
+        <w:t xml:space="preserve">(Muller et al., 2019). </w:t>
+      </w:r>
+      <w:commentRangeStart w:id="17"/>
+      <w:r>
+        <w:rPr>
+          <w:rFonts w:cs="Times New Roman"/>
+        </w:rPr>
+        <w:t>Hypoxia</w:t>
+      </w:r>
+      <w:commentRangeEnd w:id="17"/>
+      <w:r>
+        <w:rPr>
+          <w:rStyle w:val="CommentReference"/>
+          <w:rFonts w:ascii="Calibri" w:eastAsia="Calibri" w:hAnsi="Calibri" w:cs="Times New Roman"/>
+        </w:rPr>
+        <w:commentReference w:id="17"/>
+      </w:r>
+      <w:r>
+        <w:rPr>
+          <w:rFonts w:cs="Times New Roman"/>
+        </w:rPr>
+        <w:t xml:space="preserve"> could influence either the assimilation rate or the efficiency with which assimilates turn into structure</w:t>
+      </w:r>
+      <w:r>
+        <w:rPr>
+          <w:rFonts w:cs="Times New Roman"/>
+        </w:rPr>
+        <w:t xml:space="preserve">, but </w:t>
+      </w:r>
+      <w:proofErr w:type="spellStart"/>
+      <w:r>
+        <w:rPr>
+          <w:rFonts w:cs="Times New Roman"/>
+        </w:rPr>
+        <w:t>bec</w:t>
+      </w:r>
+      <w:proofErr w:type="spellEnd"/>
+      <w:r>
+        <w:rPr>
+          <w:rFonts w:cs="Times New Roman"/>
+        </w:rPr>
+        <w:t xml:space="preserve">. Under </w:t>
       </w:r>
       <w:r>
         <w:rPr>
@@ -7238,28 +7532,363 @@
         <w:rPr>
           <w:rFonts w:cs="Times New Roman"/>
         </w:rPr>
-        <w:t xml:space="preserve"> feeding, differences in assimilation of hatched larvae could indicate reduced ingestion with low oxygen, a common hypoxia response in fishes (Chabot and Dutil, 1999; Thomas et al., 2019). For embryos, on the other hand, reduced assimilation rates indicate </w:t>
-      </w:r>
-      <w:r>
-        <w:rPr>
-          <w:rFonts w:cs="Times New Roman"/>
-        </w:rPr>
+        <w:t xml:space="preserve"> feeding, differences in assimilation of hatched larvae could indicate reduced ingestion with low oxygen, a common hypoxia response in fishes (Chabot and Dutil, 1999; Thomas et al., 2019). For embryos, on the other hand, reduced assimilation rates indicate slower absorption of the yolk. Hypoxia has been shown to delay development in Atlantic salmon by reducing yolk absorption rates (Polymeropoulos et al., 2017). If assimilation rate were the only difference between hypoxia treatments, one would expect the offspring to reach the same size at hatching regardless of the timing. However, </w:t>
+      </w:r>
+      <w:r>
+        <w:rPr>
+          <w:rFonts w:cs="Times New Roman"/>
+          <w:i/>
+          <w:iCs/>
+        </w:rPr>
+        <w:t>M. menidia</w:t>
+      </w:r>
+      <w:r>
+        <w:rPr>
+          <w:rFonts w:cs="Times New Roman"/>
+        </w:rPr>
+        <w:t xml:space="preserve"> larvae had significant differences in hatch lengths between DO treatments (Cross et al., 2019), indicating that </w:t>
+      </w:r>
+      <w:proofErr w:type="spellStart"/>
+      <w:r>
+        <w:rPr>
+          <w:rFonts w:cs="Times New Roman"/>
+          <w:i/>
+          <w:iCs/>
+        </w:rPr>
+        <w:t>y</w:t>
+      </w:r>
+      <w:r>
+        <w:rPr>
+          <w:rFonts w:cs="Times New Roman"/>
+          <w:i/>
+          <w:iCs/>
+          <w:vertAlign w:val="subscript"/>
+        </w:rPr>
+        <w:t>VA</w:t>
+      </w:r>
+      <w:proofErr w:type="spellEnd"/>
+      <w:r>
+        <w:rPr>
+          <w:rFonts w:cs="Times New Roman"/>
+        </w:rPr>
+        <w:t xml:space="preserve"> played a role in the hypoxia response as well. When oxygen is low, conversion efficiencies of assimilates can be reduced by the far less efficient production of ATP through anaerobic respiration combined with slower rates of tissue differentiation. Extending developmental time while continuing to pay maintenance costs can further increase the energy expended to produce each unit of structure (Kamler, 2008). After hatching, these mechanisms would continue to reduce </w:t>
+      </w:r>
+      <w:proofErr w:type="spellStart"/>
+      <w:proofErr w:type="gramStart"/>
+      <w:r>
+        <w:rPr>
+          <w:rFonts w:cs="Times New Roman"/>
+          <w:i/>
+          <w:iCs/>
+        </w:rPr>
+        <w:t>y</w:t>
+      </w:r>
+      <w:r>
+        <w:rPr>
+          <w:rFonts w:cs="Times New Roman"/>
+          <w:i/>
+          <w:iCs/>
+          <w:vertAlign w:val="subscript"/>
+        </w:rPr>
+        <w:t>VA</w:t>
+      </w:r>
+      <w:proofErr w:type="spellEnd"/>
+      <w:proofErr w:type="gramEnd"/>
+      <w:r>
+        <w:rPr>
+          <w:rFonts w:cs="Times New Roman"/>
+        </w:rPr>
+        <w:t xml:space="preserve"> but it may also be reduced by increased ventilation required during digestion (Chabot and Claireaux, 2008). The experimental DO levels are greater than the critical oxygen levels for oxygen-independent routine metabolism (</w:t>
+      </w:r>
+      <w:proofErr w:type="spellStart"/>
+      <w:r>
+        <w:rPr>
+          <w:rFonts w:cs="Times New Roman"/>
+          <w:i/>
+          <w:iCs/>
+        </w:rPr>
+        <w:t>P</w:t>
+      </w:r>
+      <w:r>
+        <w:rPr>
+          <w:rFonts w:cs="Times New Roman"/>
+          <w:vertAlign w:val="subscript"/>
+        </w:rPr>
+        <w:t>crit</w:t>
+      </w:r>
+      <w:proofErr w:type="spellEnd"/>
+      <w:r>
+        <w:rPr>
+          <w:rFonts w:cs="Times New Roman"/>
+        </w:rPr>
+        <w:t>) of 2.04 mg L</w:t>
+      </w:r>
+      <w:r>
+        <w:rPr>
+          <w:rFonts w:cs="Times New Roman"/>
+          <w:vertAlign w:val="superscript"/>
+        </w:rPr>
+        <w:t>-1</w:t>
+      </w:r>
+      <w:r>
+        <w:rPr>
+          <w:rFonts w:cs="Times New Roman"/>
+        </w:rPr>
+        <w:t xml:space="preserve"> and 1.56 mg L</w:t>
+      </w:r>
+      <w:r>
+        <w:rPr>
+          <w:rFonts w:cs="Times New Roman"/>
+          <w:vertAlign w:val="superscript"/>
+        </w:rPr>
+        <w:t>-1</w:t>
+      </w:r>
+      <w:r>
+        <w:rPr>
+          <w:rFonts w:cs="Times New Roman"/>
+        </w:rPr>
+        <w:t xml:space="preserve"> for embryos and 5dph larvae, respectively (Schwemmer, </w:t>
+      </w:r>
+      <w:r>
+        <w:rPr>
+          <w:rFonts w:cs="Times New Roman"/>
+        </w:rPr>
+        <w:t>2023</w:t>
+      </w:r>
+      <w:r>
+        <w:rPr>
+          <w:rFonts w:cs="Times New Roman"/>
+        </w:rPr>
+        <w:t xml:space="preserve">). </w:t>
+      </w:r>
+      <w:proofErr w:type="spellStart"/>
+      <w:r>
+        <w:rPr>
+          <w:rFonts w:cs="Times New Roman"/>
+          <w:i/>
+          <w:iCs/>
+        </w:rPr>
+        <w:t>P</w:t>
+      </w:r>
+      <w:r>
+        <w:rPr>
+          <w:rFonts w:cs="Times New Roman"/>
+          <w:vertAlign w:val="subscript"/>
+        </w:rPr>
+        <w:t>crit</w:t>
+      </w:r>
+      <w:proofErr w:type="spellEnd"/>
+      <w:r>
+        <w:rPr>
+          <w:rFonts w:cs="Times New Roman"/>
+        </w:rPr>
+        <w:t xml:space="preserve"> has been assumed by some to be the oxygen level at which anaerobic metabolism is triggered, but there is abundant evidence that some level of anaerobic metabolism can occur well above </w:t>
+      </w:r>
+      <w:proofErr w:type="spellStart"/>
+      <w:r>
+        <w:rPr>
+          <w:rFonts w:cs="Times New Roman"/>
+          <w:i/>
+          <w:iCs/>
+        </w:rPr>
+        <w:t>P</w:t>
+      </w:r>
+      <w:r>
+        <w:rPr>
+          <w:rFonts w:cs="Times New Roman"/>
+          <w:vertAlign w:val="subscript"/>
+        </w:rPr>
+        <w:t>crit</w:t>
+      </w:r>
+      <w:proofErr w:type="spellEnd"/>
+      <w:r>
+        <w:rPr>
+          <w:rFonts w:cs="Times New Roman"/>
+        </w:rPr>
+        <w:t xml:space="preserve"> (</w:t>
+      </w:r>
+      <w:proofErr w:type="spellStart"/>
+      <w:r>
+        <w:rPr>
+          <w:rFonts w:cs="Times New Roman"/>
+        </w:rPr>
+        <w:t>Nonnotte</w:t>
+      </w:r>
+      <w:proofErr w:type="spellEnd"/>
+      <w:r>
+        <w:rPr>
+          <w:rFonts w:cs="Times New Roman"/>
+        </w:rPr>
+        <w:t xml:space="preserve"> et al., 1993; Maxime et al., 2000; Wood et al., 2018). Additional activity such as swimming bursts can drive up the need for anaerobiosis (Di Santo et al., 2017). Our identification of conversion efficiency as a primary component of the energy budget that is reduced by hypoxia suggests that anaerobic metabolism is a mechanism of hypoxia effects in </w:t>
+      </w:r>
+      <w:r>
+        <w:rPr>
+          <w:rFonts w:cs="Times New Roman"/>
+          <w:i/>
+          <w:iCs/>
+        </w:rPr>
+        <w:t>M. menidia</w:t>
+      </w:r>
+      <w:r>
+        <w:rPr>
+          <w:rFonts w:cs="Times New Roman"/>
+        </w:rPr>
+        <w:t xml:space="preserve"> early life stages even at oxygen levels above </w:t>
+      </w:r>
+      <w:proofErr w:type="spellStart"/>
+      <w:r>
+        <w:rPr>
+          <w:rFonts w:cs="Times New Roman"/>
+          <w:i/>
+          <w:iCs/>
+        </w:rPr>
+        <w:t>P</w:t>
+      </w:r>
+      <w:r>
+        <w:rPr>
+          <w:rFonts w:cs="Times New Roman"/>
+          <w:vertAlign w:val="subscript"/>
+        </w:rPr>
+        <w:t>crit</w:t>
+      </w:r>
+      <w:proofErr w:type="spellEnd"/>
+      <w:r>
+        <w:rPr>
+          <w:rFonts w:cs="Times New Roman"/>
+        </w:rPr>
+        <w:t>. A limitation of this study is the inability to fully separate the relative influences of conversion efficiency and assimilation from each other because flux for growth is calculated from the product of conversion efficiency and the somatic fraction of assimilation; we can adjust one or the other and get similar effects on the flux for growth with no way of determining which is correct.</w:t>
+      </w:r>
+    </w:p>
+    <w:p>
+      <w:pPr>
+        <w:pStyle w:val="TS"/>
+        <w:spacing w:line="360" w:lineRule="auto"/>
+        <w:rPr>
+          <w:rFonts w:cs="Times New Roman"/>
+        </w:rPr>
+      </w:pPr>
+      <w:r>
+        <w:tab/>
+        <w:t xml:space="preserve">Although both conversion efficiency and assimilation can explain hypoxia effects on total length and egg buffer mass over time, reducing them only produced a small decrease in survival </w:t>
+      </w:r>
+      <w:r>
         <w:lastRenderedPageBreak/>
-        <w:t xml:space="preserve">slower absorption of the yolk. Hypoxia has been shown to delay development in Atlantic salmon by reducing yolk absorption rates (Polymeropoulos et al., 2017). If assimilation rate were the only difference between hypoxia treatments, one would expect the offspring to reach the same size at hatching regardless of the timing. However, </w:t>
-      </w:r>
-      <w:r>
-        <w:rPr>
-          <w:rFonts w:cs="Times New Roman"/>
-          <w:i/>
-          <w:iCs/>
-        </w:rPr>
-        <w:t>M. menidia</w:t>
-      </w:r>
-      <w:r>
-        <w:rPr>
-          <w:rFonts w:cs="Times New Roman"/>
-        </w:rPr>
-        <w:t xml:space="preserve"> larvae had significant differences in hatch lengths between DO treatments (Cross et al., 2019), indicating that </w:t>
+        <w:t>relative to the data. A</w:t>
+      </w:r>
+      <w:r>
+        <w:rPr>
+          <w:rFonts w:cs="Times New Roman"/>
+        </w:rPr>
+        <w:t xml:space="preserve">pplying </w:t>
+      </w:r>
+      <w:r>
+        <w:rPr>
+          <w:rFonts w:cs="Times New Roman"/>
+          <w:i/>
+          <w:iCs/>
+        </w:rPr>
+        <w:t>c</w:t>
+      </w:r>
+      <w:r>
+        <w:rPr>
+          <w:rFonts w:cs="Times New Roman"/>
+        </w:rPr>
+        <w:t xml:space="preserve"> to both mortality rates better captured the great reductions in survival at both hatching 15 </w:t>
+      </w:r>
+      <w:proofErr w:type="spellStart"/>
+      <w:r>
+        <w:rPr>
+          <w:rFonts w:cs="Times New Roman"/>
+        </w:rPr>
+        <w:t>dph</w:t>
+      </w:r>
+      <w:proofErr w:type="spellEnd"/>
+      <w:r>
+        <w:rPr>
+          <w:rFonts w:cs="Times New Roman"/>
+        </w:rPr>
+        <w:t xml:space="preserve"> with hypoxia. In the experiments, the lowest oxygen level (2.7 mg L</w:t>
+      </w:r>
+      <w:r>
+        <w:rPr>
+          <w:rFonts w:cs="Times New Roman"/>
+          <w:vertAlign w:val="superscript"/>
+        </w:rPr>
+        <w:t>-1</w:t>
+      </w:r>
+      <w:r>
+        <w:rPr>
+          <w:rFonts w:cs="Times New Roman"/>
+        </w:rPr>
+        <w:t xml:space="preserve">) had a mean hatch survival of 30.2% while the mean survival in the other three treatments was over 70% (Cross et al., 2019). By 15 </w:t>
+      </w:r>
+      <w:proofErr w:type="spellStart"/>
+      <w:r>
+        <w:rPr>
+          <w:rFonts w:cs="Times New Roman"/>
+        </w:rPr>
+        <w:t>dph</w:t>
+      </w:r>
+      <w:proofErr w:type="spellEnd"/>
+      <w:r>
+        <w:rPr>
+          <w:rFonts w:cs="Times New Roman"/>
+        </w:rPr>
+        <w:t xml:space="preserve"> fish from all three low oxygen treatments had lower survival than those from the </w:t>
+      </w:r>
+      <w:proofErr w:type="spellStart"/>
+      <w:r>
+        <w:rPr>
+          <w:rFonts w:cs="Times New Roman"/>
+        </w:rPr>
+        <w:t>normoxic</w:t>
+      </w:r>
+      <w:proofErr w:type="spellEnd"/>
+      <w:r>
+        <w:rPr>
+          <w:rFonts w:cs="Times New Roman"/>
+        </w:rPr>
+        <w:t xml:space="preserve"> treatment (Cross et al., 2019; Table 3). Including hypoxia effects for both pre- and post-hatching mortality rates allowed the model to </w:t>
+      </w:r>
+      <w:proofErr w:type="gramStart"/>
+      <w:r>
+        <w:rPr>
+          <w:rFonts w:cs="Times New Roman"/>
+        </w:rPr>
+        <w:t>more closely predict these differences</w:t>
+      </w:r>
+      <w:proofErr w:type="gramEnd"/>
+      <w:r>
+        <w:rPr>
+          <w:rFonts w:cs="Times New Roman"/>
+        </w:rPr>
+        <w:t xml:space="preserve"> in hypoxia effects in both stages and improve the fit based on </w:t>
+      </w:r>
+      <w:proofErr w:type="spellStart"/>
+      <w:r>
+        <w:rPr>
+          <w:rFonts w:cs="Times New Roman"/>
+        </w:rPr>
+        <w:t>ΔAICc</w:t>
+      </w:r>
+      <w:proofErr w:type="spellEnd"/>
+      <w:r>
+        <w:rPr>
+          <w:rFonts w:cs="Times New Roman"/>
+        </w:rPr>
+        <w:t xml:space="preserve"> (Table </w:t>
+      </w:r>
+      <w:r>
+        <w:rPr>
+          <w:rFonts w:cs="Times New Roman"/>
+        </w:rPr>
+        <w:t>5</w:t>
+      </w:r>
+      <w:r>
+        <w:rPr>
+          <w:rFonts w:cs="Times New Roman"/>
+        </w:rPr>
+        <w:t xml:space="preserve">). However, an intrinsic mortality rate isn’t as explicitly indicative of underlying energetic processes as the other DEB parameters are. The additional mortality that was not accounted for by </w:t>
       </w:r>
       <w:proofErr w:type="spellStart"/>
       <w:r>
@@ -7284,192 +7913,101 @@
         <w:rPr>
           <w:rFonts w:cs="Times New Roman"/>
         </w:rPr>
-        <w:t xml:space="preserve"> played a role in the hypoxia response as well. When oxygen is low, conversion efficiencies of assimilates can be reduced by the far less efficient production of ATP through anaerobic respiration combined with slower rates of tissue differentiation. Extending developmental time while continuing to pay maintenance costs can further increase the energy expended to produce each unit of structure (Kamler, 2008). After hatching, these mechanisms would continue to reduce </w:t>
-      </w:r>
-      <w:proofErr w:type="spellStart"/>
+        <w:t xml:space="preserve"> may have been related to tissue damage from buildup of toxic compounds during anaerobic metabolism (Richards, 2011). The mortality could also have resulted from failing to meet energetic demands with either aerobic or anaerobic metabolism (Richards, 2009) and, specifically in embryos, failure to reach a viable level of complexity before the yolk is depleted (Jager et al., 2013). The latter could be an indirect effect of reduced </w:t>
+      </w:r>
+      <w:proofErr w:type="spellStart"/>
+      <w:r>
+        <w:rPr>
+          <w:rFonts w:cs="Times New Roman"/>
+          <w:i/>
+          <w:iCs/>
+        </w:rPr>
+        <w:t>y</w:t>
+      </w:r>
+      <w:r>
+        <w:rPr>
+          <w:rFonts w:cs="Times New Roman"/>
+          <w:i/>
+          <w:iCs/>
+          <w:vertAlign w:val="subscript"/>
+        </w:rPr>
+        <w:t>VA</w:t>
+      </w:r>
+      <w:proofErr w:type="spellEnd"/>
+      <w:r>
+        <w:rPr>
+          <w:rFonts w:cs="Times New Roman"/>
+        </w:rPr>
+        <w:t xml:space="preserve"> that the model does not account for, as mortality rates are not influenced by the other model parameters in our formulation. Measurement of anaerobic byproducts such as lactate and morphological evaluation of dead embryos and larvae could help to identify the mechanisms underlying the mortality rates in future work. Although survival does not approach 0% during the larval stage in our best fitting model (Figure 4), all experimental replicates of the 2.7 mg L</w:t>
+      </w:r>
+      <w:r>
+        <w:rPr>
+          <w:rFonts w:cs="Times New Roman"/>
+          <w:vertAlign w:val="superscript"/>
+        </w:rPr>
+        <w:t>-1</w:t>
+      </w:r>
+      <w:r>
+        <w:rPr>
+          <w:rFonts w:cs="Times New Roman"/>
+        </w:rPr>
+        <w:t xml:space="preserve"> DO treatment had 0% survival by 15 </w:t>
+      </w:r>
+      <w:proofErr w:type="spellStart"/>
+      <w:r>
+        <w:rPr>
+          <w:rFonts w:cs="Times New Roman"/>
+        </w:rPr>
+        <w:t>dph</w:t>
+      </w:r>
+      <w:proofErr w:type="spellEnd"/>
+      <w:r>
+        <w:rPr>
+          <w:rFonts w:cs="Times New Roman"/>
+        </w:rPr>
+        <w:t xml:space="preserve">, making larvae apparently more sensitive than embryos (Cross et al., 2019). The authors of the study attribute this to a possibly lower ability to suppress metabolism in larvae compared to embryos. While the increased mobility of larvae may allow escape from hypoxia in a patchy and stratified estuarine environment, activity comes with elevated maintenance costs and, regardless of escape behavior, some level of swimming is required for </w:t>
+      </w:r>
+      <w:r>
+        <w:rPr>
+          <w:rFonts w:cs="Times New Roman"/>
+          <w:i/>
+          <w:iCs/>
+        </w:rPr>
+        <w:t xml:space="preserve">M. menidia </w:t>
+      </w:r>
+      <w:r>
+        <w:rPr>
+          <w:rFonts w:cs="Times New Roman"/>
+        </w:rPr>
+        <w:t xml:space="preserve">to begin feeding almost immediately after hatching (Middaugh and </w:t>
+      </w:r>
+      <w:proofErr w:type="spellStart"/>
+      <w:r>
+        <w:rPr>
+          <w:rFonts w:cs="Times New Roman"/>
+        </w:rPr>
+        <w:t>Lempesis</w:t>
+      </w:r>
+      <w:proofErr w:type="spellEnd"/>
+      <w:r>
+        <w:rPr>
+          <w:rFonts w:cs="Times New Roman"/>
+        </w:rPr>
+        <w:t xml:space="preserve">, 1976). Furthermore, swimming upward for aquatic surface respiration may inhibit feeding, thus creating </w:t>
+      </w:r>
       <w:proofErr w:type="gramStart"/>
       <w:r>
         <w:rPr>
           <w:rFonts w:cs="Times New Roman"/>
-          <w:i/>
-          <w:iCs/>
-        </w:rPr>
-        <w:t>y</w:t>
-      </w:r>
-      <w:r>
-        <w:rPr>
-          <w:rFonts w:cs="Times New Roman"/>
-          <w:i/>
-          <w:iCs/>
-          <w:vertAlign w:val="subscript"/>
-        </w:rPr>
-        <w:t>VA</w:t>
-      </w:r>
-      <w:proofErr w:type="spellEnd"/>
+        </w:rPr>
+        <w:t>a positive feedback of additional energetic costs</w:t>
+      </w:r>
       <w:proofErr w:type="gramEnd"/>
       <w:r>
         <w:rPr>
           <w:rFonts w:cs="Times New Roman"/>
         </w:rPr>
-        <w:t xml:space="preserve"> but it may also be reduced by increased ventilation required during digestion (Chabot and Claireaux, 2008). The experimental DO levels are greater than the critical oxygen levels for oxygen-independent routine metabolism (</w:t>
-      </w:r>
-      <w:proofErr w:type="spellStart"/>
-      <w:r>
-        <w:rPr>
-          <w:rFonts w:cs="Times New Roman"/>
-          <w:i/>
-          <w:iCs/>
-        </w:rPr>
-        <w:t>P</w:t>
-      </w:r>
-      <w:r>
-        <w:rPr>
-          <w:rFonts w:cs="Times New Roman"/>
-          <w:vertAlign w:val="subscript"/>
-        </w:rPr>
-        <w:t>crit</w:t>
-      </w:r>
-      <w:proofErr w:type="spellEnd"/>
-      <w:r>
-        <w:rPr>
-          <w:rFonts w:cs="Times New Roman"/>
-        </w:rPr>
-        <w:t>) of 2.04 mg L</w:t>
-      </w:r>
-      <w:r>
-        <w:rPr>
-          <w:rFonts w:cs="Times New Roman"/>
-          <w:vertAlign w:val="superscript"/>
-        </w:rPr>
-        <w:t>-1</w:t>
-      </w:r>
-      <w:r>
-        <w:rPr>
-          <w:rFonts w:cs="Times New Roman"/>
-        </w:rPr>
-        <w:t xml:space="preserve"> and 1.56 mg L</w:t>
-      </w:r>
-      <w:r>
-        <w:rPr>
-          <w:rFonts w:cs="Times New Roman"/>
-          <w:vertAlign w:val="superscript"/>
-        </w:rPr>
-        <w:t>-1</w:t>
-      </w:r>
-      <w:r>
-        <w:rPr>
-          <w:rFonts w:cs="Times New Roman"/>
-        </w:rPr>
-        <w:t xml:space="preserve"> for embryos and 5dph larvae, respectively (Schwemmer, </w:t>
-      </w:r>
-      <w:r>
-        <w:rPr>
-          <w:rFonts w:cs="Times New Roman"/>
-        </w:rPr>
-        <w:t>2023</w:t>
-      </w:r>
-      <w:r>
-        <w:rPr>
-          <w:rFonts w:cs="Times New Roman"/>
-        </w:rPr>
-        <w:t xml:space="preserve">). </w:t>
-      </w:r>
-      <w:proofErr w:type="spellStart"/>
-      <w:r>
-        <w:rPr>
-          <w:rFonts w:cs="Times New Roman"/>
-          <w:i/>
-          <w:iCs/>
-        </w:rPr>
-        <w:t>P</w:t>
-      </w:r>
-      <w:r>
-        <w:rPr>
-          <w:rFonts w:cs="Times New Roman"/>
-          <w:vertAlign w:val="subscript"/>
-        </w:rPr>
-        <w:t>crit</w:t>
-      </w:r>
-      <w:proofErr w:type="spellEnd"/>
-      <w:r>
-        <w:rPr>
-          <w:rFonts w:cs="Times New Roman"/>
-        </w:rPr>
-        <w:t xml:space="preserve"> has been assumed by some to be the oxygen level at which anaerobic metabolism is triggered, but there is abundant evidence that some level of anaerobic metabolism can occur well above </w:t>
-      </w:r>
-      <w:proofErr w:type="spellStart"/>
-      <w:r>
-        <w:rPr>
-          <w:rFonts w:cs="Times New Roman"/>
-          <w:i/>
-          <w:iCs/>
-        </w:rPr>
-        <w:t>P</w:t>
-      </w:r>
-      <w:r>
-        <w:rPr>
-          <w:rFonts w:cs="Times New Roman"/>
-          <w:vertAlign w:val="subscript"/>
-        </w:rPr>
-        <w:t>crit</w:t>
-      </w:r>
-      <w:proofErr w:type="spellEnd"/>
-      <w:r>
-        <w:rPr>
-          <w:rFonts w:cs="Times New Roman"/>
-        </w:rPr>
-        <w:t xml:space="preserve"> (</w:t>
-      </w:r>
-      <w:proofErr w:type="spellStart"/>
-      <w:r>
-        <w:rPr>
-          <w:rFonts w:cs="Times New Roman"/>
-        </w:rPr>
-        <w:t>Nonnotte</w:t>
-      </w:r>
-      <w:proofErr w:type="spellEnd"/>
-      <w:r>
-        <w:rPr>
-          <w:rFonts w:cs="Times New Roman"/>
-        </w:rPr>
-        <w:t xml:space="preserve"> et al., 1993; Maxime et al., 2000; Wood et al., 2018). Additional activity such as swimming bursts can drive up the need for anaerobiosis (Di Santo et al., 2017). Our identification of conversion efficiency as a primary component of the energy budget that is reduced by hypoxia suggests that anaerobic metabolism is a mechanism of hypoxia effects in </w:t>
-      </w:r>
-      <w:r>
-        <w:rPr>
-          <w:rFonts w:cs="Times New Roman"/>
-          <w:i/>
-          <w:iCs/>
-        </w:rPr>
-        <w:t>M. menidia</w:t>
-      </w:r>
-      <w:r>
-        <w:rPr>
-          <w:rFonts w:cs="Times New Roman"/>
-        </w:rPr>
-        <w:t xml:space="preserve"> early life stages even at oxygen levels above </w:t>
-      </w:r>
-      <w:proofErr w:type="spellStart"/>
-      <w:r>
-        <w:rPr>
-          <w:rFonts w:cs="Times New Roman"/>
-          <w:i/>
-          <w:iCs/>
-        </w:rPr>
-        <w:t>P</w:t>
-      </w:r>
-      <w:r>
-        <w:rPr>
-          <w:rFonts w:cs="Times New Roman"/>
-          <w:vertAlign w:val="subscript"/>
-        </w:rPr>
-        <w:t>crit</w:t>
-      </w:r>
-      <w:proofErr w:type="spellEnd"/>
-      <w:r>
-        <w:rPr>
-          <w:rFonts w:cs="Times New Roman"/>
-        </w:rPr>
-        <w:t>. A limitation of this study is the inability to fully separate the relative influences of conversion efficiency and assimilation from each other because flux for growth is calculated from the product of conversion efficiency and the somatic fraction of assimilation; we can adjust one or the other and get similar effects on the flux for growth with no way of determining which is correct.</w:t>
+        <w:t xml:space="preserve"> with decreasing assimilates to meet them (Miller et al., 2016; Cross et al., 2019). Though beyond the scope of this work, a model that captures stage-specific differences in maintenance costs and links them explicitly to survival may better capture the high mortality in larvae and their reduced ability to suppress metabolism. </w:t>
       </w:r>
     </w:p>
     <w:p>
@@ -7485,6 +8023,7 @@
         <w:rPr>
           <w:rFonts w:cs="Times New Roman"/>
         </w:rPr>
+        <w:lastRenderedPageBreak/>
         <w:t xml:space="preserve">Adding a correction factor to the volume-specific maintenance rate in addition to this model did not substantially improve the fit according to </w:t>
       </w:r>
       <w:proofErr w:type="spellStart"/>
@@ -7511,14 +8050,7 @@
         <w:rPr>
           <w:rFonts w:cs="Times New Roman"/>
         </w:rPr>
-        <w:t xml:space="preserve">. Changing maintenance has much greater effects on length later in life while failing to explain differences in </w:t>
-      </w:r>
-      <w:r>
-        <w:rPr>
-          <w:rFonts w:cs="Times New Roman"/>
-        </w:rPr>
-        <w:lastRenderedPageBreak/>
-        <w:t>length at the time of hatching. One way that maintenance costs could increase under hypoxia is through additional activity related to ventilation and mobility (Thomas et al., 2019), but at the embryo stage very little activity is possible so it makes sense that the correction factor for maintenance doesn’t model the hypoxia effects well. A common response to hypoxia in fish embryos is premature hatching (Kamler, 2008) which could allow swimming escape responses that increase maintenance costs, but studies on chorion removal have shown that the increased mobility can improve growth despite hypoxia exposure (</w:t>
+        <w:t>. Changing maintenance has much greater effects on length later in life while failing to explain differences in length at the time of hatching. One way that maintenance costs could increase under hypoxia is through additional activity related to ventilation and mobility (Thomas et al., 2019), but at the embryo stage very little activity is possible so it makes sense that the correction factor for maintenance doesn’t model the hypoxia effects well. A common response to hypoxia in fish embryos is premature hatching (Kamler, 2008) which could allow swimming escape responses that increase maintenance costs, but studies on chorion removal have shown that the increased mobility can improve growth despite hypoxia exposure (</w:t>
       </w:r>
       <w:proofErr w:type="spellStart"/>
       <w:r>
@@ -7573,284 +8105,6 @@
           <w:rFonts w:cs="Times New Roman"/>
         </w:rPr>
         <w:t xml:space="preserve"> offspring from this dataset, the net effect on maintenance was not discernible by our model. </w:t>
-      </w:r>
-    </w:p>
-    <w:p>
-      <w:pPr>
-        <w:pStyle w:val="TS"/>
-        <w:spacing w:line="360" w:lineRule="auto"/>
-        <w:rPr>
-          <w:rFonts w:cs="Times New Roman"/>
-        </w:rPr>
-      </w:pPr>
-      <w:r>
-        <w:tab/>
-        <w:t>Although both conversion efficiency and assimilation can explain hypoxia effects on total length and egg buffer mass over time, reducing them only produced a small decrease in survival relative to the data. A</w:t>
-      </w:r>
-      <w:r>
-        <w:rPr>
-          <w:rFonts w:cs="Times New Roman"/>
-        </w:rPr>
-        <w:t xml:space="preserve">pplying </w:t>
-      </w:r>
-      <w:r>
-        <w:rPr>
-          <w:rFonts w:cs="Times New Roman"/>
-          <w:i/>
-          <w:iCs/>
-        </w:rPr>
-        <w:t>c</w:t>
-      </w:r>
-      <w:r>
-        <w:rPr>
-          <w:rFonts w:cs="Times New Roman"/>
-        </w:rPr>
-        <w:t xml:space="preserve"> to both mortality rates better captured the great reductions in survival at both hatching 15 </w:t>
-      </w:r>
-      <w:proofErr w:type="spellStart"/>
-      <w:r>
-        <w:rPr>
-          <w:rFonts w:cs="Times New Roman"/>
-        </w:rPr>
-        <w:t>dph</w:t>
-      </w:r>
-      <w:proofErr w:type="spellEnd"/>
-      <w:r>
-        <w:rPr>
-          <w:rFonts w:cs="Times New Roman"/>
-        </w:rPr>
-        <w:t xml:space="preserve"> with hypoxia. In the experiments, the lowest oxygen level (2.7 mg L</w:t>
-      </w:r>
-      <w:r>
-        <w:rPr>
-          <w:rFonts w:cs="Times New Roman"/>
-          <w:vertAlign w:val="superscript"/>
-        </w:rPr>
-        <w:t>-1</w:t>
-      </w:r>
-      <w:r>
-        <w:rPr>
-          <w:rFonts w:cs="Times New Roman"/>
-        </w:rPr>
-        <w:t xml:space="preserve">) had a mean hatch survival of 30.2% while the mean survival in the other three treatments was over 70% (Cross et al., 2019). By 15 </w:t>
-      </w:r>
-      <w:proofErr w:type="spellStart"/>
-      <w:r>
-        <w:rPr>
-          <w:rFonts w:cs="Times New Roman"/>
-        </w:rPr>
-        <w:t>dph</w:t>
-      </w:r>
-      <w:proofErr w:type="spellEnd"/>
-      <w:r>
-        <w:rPr>
-          <w:rFonts w:cs="Times New Roman"/>
-        </w:rPr>
-        <w:t xml:space="preserve"> fish from all three low oxygen treatments had lower survival than those from the </w:t>
-      </w:r>
-      <w:proofErr w:type="spellStart"/>
-      <w:r>
-        <w:rPr>
-          <w:rFonts w:cs="Times New Roman"/>
-        </w:rPr>
-        <w:t>normoxic</w:t>
-      </w:r>
-      <w:proofErr w:type="spellEnd"/>
-      <w:r>
-        <w:rPr>
-          <w:rFonts w:cs="Times New Roman"/>
-        </w:rPr>
-        <w:t xml:space="preserve"> treatment (Cross et al., 2019; Table </w:t>
-      </w:r>
-      <w:r>
-        <w:rPr>
-          <w:rFonts w:cs="Times New Roman"/>
-        </w:rPr>
-        <w:t>3</w:t>
-      </w:r>
-      <w:r>
-        <w:rPr>
-          <w:rFonts w:cs="Times New Roman"/>
-        </w:rPr>
-        <w:t xml:space="preserve">). Including hypoxia effects for both pre- and post-hatching mortality rates allowed the model to </w:t>
-      </w:r>
-      <w:proofErr w:type="gramStart"/>
-      <w:r>
-        <w:rPr>
-          <w:rFonts w:cs="Times New Roman"/>
-        </w:rPr>
-        <w:t>more closely predict these differences</w:t>
-      </w:r>
-      <w:proofErr w:type="gramEnd"/>
-      <w:r>
-        <w:rPr>
-          <w:rFonts w:cs="Times New Roman"/>
-        </w:rPr>
-        <w:t xml:space="preserve"> in hypoxia effects in both stages and improve the fit based on </w:t>
-      </w:r>
-      <w:proofErr w:type="spellStart"/>
-      <w:r>
-        <w:rPr>
-          <w:rFonts w:cs="Times New Roman"/>
-        </w:rPr>
-        <w:t>ΔAICc</w:t>
-      </w:r>
-      <w:proofErr w:type="spellEnd"/>
-      <w:r>
-        <w:rPr>
-          <w:rFonts w:cs="Times New Roman"/>
-        </w:rPr>
-        <w:t xml:space="preserve"> (Table </w:t>
-      </w:r>
-      <w:r>
-        <w:rPr>
-          <w:rFonts w:cs="Times New Roman"/>
-        </w:rPr>
-        <w:t>5</w:t>
-      </w:r>
-      <w:r>
-        <w:rPr>
-          <w:rFonts w:cs="Times New Roman"/>
-        </w:rPr>
-        <w:t xml:space="preserve">). However, an intrinsic mortality rate isn’t as explicitly indicative of underlying energetic processes as the other DEB parameters are. The additional mortality that was not accounted for by </w:t>
-      </w:r>
-      <w:proofErr w:type="spellStart"/>
-      <w:r>
-        <w:rPr>
-          <w:rFonts w:cs="Times New Roman"/>
-          <w:i/>
-          <w:iCs/>
-        </w:rPr>
-        <w:t>y</w:t>
-      </w:r>
-      <w:r>
-        <w:rPr>
-          <w:rFonts w:cs="Times New Roman"/>
-          <w:i/>
-          <w:iCs/>
-          <w:vertAlign w:val="subscript"/>
-        </w:rPr>
-        <w:t>VA</w:t>
-      </w:r>
-      <w:proofErr w:type="spellEnd"/>
-      <w:r>
-        <w:rPr>
-          <w:rFonts w:cs="Times New Roman"/>
-        </w:rPr>
-        <w:t xml:space="preserve"> may have been related to tissue damage from buildup of toxic compounds during anaerobic metabolism (Richards, 2011). The mortality could also have resulted from failing to meet energetic demands with either aerobic or anaerobic metabolism (Richards, 2009) </w:t>
-      </w:r>
-      <w:r>
-        <w:rPr>
-          <w:rFonts w:cs="Times New Roman"/>
-        </w:rPr>
-        <w:lastRenderedPageBreak/>
-        <w:t xml:space="preserve">and, specifically in embryos, failure to reach a viable level of complexity before the yolk is depleted (Jager et al., 2013). The latter could be an indirect effect of reduced </w:t>
-      </w:r>
-      <w:proofErr w:type="spellStart"/>
-      <w:r>
-        <w:rPr>
-          <w:rFonts w:cs="Times New Roman"/>
-          <w:i/>
-          <w:iCs/>
-        </w:rPr>
-        <w:t>y</w:t>
-      </w:r>
-      <w:r>
-        <w:rPr>
-          <w:rFonts w:cs="Times New Roman"/>
-          <w:i/>
-          <w:iCs/>
-          <w:vertAlign w:val="subscript"/>
-        </w:rPr>
-        <w:t>VA</w:t>
-      </w:r>
-      <w:proofErr w:type="spellEnd"/>
-      <w:r>
-        <w:rPr>
-          <w:rFonts w:cs="Times New Roman"/>
-        </w:rPr>
-        <w:t xml:space="preserve"> that the model does not account for, as mortality rates are not influenced by the other model parameters in our formulation. Measurement of anaerobic byproducts such as lactate and morphological evaluation of dead embryos and larvae could help to identify the mechanisms underlying the mortality rates in future work. Although survival does not approach 0% during the larval stage in our best fitting model (Figure </w:t>
-      </w:r>
-      <w:r>
-        <w:rPr>
-          <w:rFonts w:cs="Times New Roman"/>
-        </w:rPr>
-        <w:t>4</w:t>
-      </w:r>
-      <w:r>
-        <w:rPr>
-          <w:rFonts w:cs="Times New Roman"/>
-        </w:rPr>
-        <w:t>), all experimental replicates of the 2.7 mg L</w:t>
-      </w:r>
-      <w:r>
-        <w:rPr>
-          <w:rFonts w:cs="Times New Roman"/>
-          <w:vertAlign w:val="superscript"/>
-        </w:rPr>
-        <w:t>-1</w:t>
-      </w:r>
-      <w:r>
-        <w:rPr>
-          <w:rFonts w:cs="Times New Roman"/>
-        </w:rPr>
-        <w:t xml:space="preserve"> DO treatment had 0% survival by 15 </w:t>
-      </w:r>
-      <w:proofErr w:type="spellStart"/>
-      <w:r>
-        <w:rPr>
-          <w:rFonts w:cs="Times New Roman"/>
-        </w:rPr>
-        <w:t>dph</w:t>
-      </w:r>
-      <w:proofErr w:type="spellEnd"/>
-      <w:r>
-        <w:rPr>
-          <w:rFonts w:cs="Times New Roman"/>
-        </w:rPr>
-        <w:t xml:space="preserve">, making larvae apparently more sensitive than embryos (Cross et al., 2019). The authors of the study attribute this to a possibly lower ability to suppress metabolism in larvae compared to embryos. While the increased mobility of larvae may allow escape from hypoxia in a patchy and stratified estuarine environment, activity comes with elevated maintenance costs and, regardless of escape behavior, some level of swimming is required for </w:t>
-      </w:r>
-      <w:r>
-        <w:rPr>
-          <w:rFonts w:cs="Times New Roman"/>
-          <w:i/>
-          <w:iCs/>
-        </w:rPr>
-        <w:t xml:space="preserve">M. menidia </w:t>
-      </w:r>
-      <w:r>
-        <w:rPr>
-          <w:rFonts w:cs="Times New Roman"/>
-        </w:rPr>
-        <w:t xml:space="preserve">to begin feeding almost immediately after hatching (Middaugh and </w:t>
-      </w:r>
-      <w:proofErr w:type="spellStart"/>
-      <w:r>
-        <w:rPr>
-          <w:rFonts w:cs="Times New Roman"/>
-        </w:rPr>
-        <w:t>Lempesis</w:t>
-      </w:r>
-      <w:proofErr w:type="spellEnd"/>
-      <w:r>
-        <w:rPr>
-          <w:rFonts w:cs="Times New Roman"/>
-        </w:rPr>
-        <w:t xml:space="preserve">, 1976). Furthermore, swimming upward for aquatic surface respiration may inhibit feeding, thus creating </w:t>
-      </w:r>
-      <w:proofErr w:type="gramStart"/>
-      <w:r>
-        <w:rPr>
-          <w:rFonts w:cs="Times New Roman"/>
-        </w:rPr>
-        <w:t>a positive feedback of additional energetic costs</w:t>
-      </w:r>
-      <w:proofErr w:type="gramEnd"/>
-      <w:r>
-        <w:rPr>
-          <w:rFonts w:cs="Times New Roman"/>
-        </w:rPr>
-        <w:t xml:space="preserve"> with decreasing assimilates to meet them (Miller et al., 2016; Cross et al., 2019). Though beyond the scope of this work, a model that captures stage-specific differences in maintenance costs and links them explicitly to survival may better capture the high mortality in larvae and their reduced ability to suppress metabolism. </w:t>
       </w:r>
     </w:p>
     <w:p>
@@ -7971,7 +8225,14 @@
         <w:rPr>
           <w:rFonts w:cs="Times New Roman"/>
         </w:rPr>
-        <w:t>) and similarly that values of the hypoxia correction factors are the same regardless of life stage. Future work could evaluate full-life sensitivity with higher resolution data for the later life stages. We lacked reproductive data to look at hypoxia effects on the proportion of total energy allocated to reproduction (1-</w:t>
+        <w:t xml:space="preserve">) and similarly that values of the hypoxia correction factors are the same regardless of life stage. Future work could evaluate full-life sensitivity with higher resolution data for the later life stages. We lacked reproductive data to look at hypoxia effects on the proportion of total energy </w:t>
+      </w:r>
+      <w:r>
+        <w:rPr>
+          <w:rFonts w:cs="Times New Roman"/>
+        </w:rPr>
+        <w:lastRenderedPageBreak/>
+        <w:t>allocated to reproduction (1-</w:t>
       </w:r>
       <w:r>
         <w:rPr>
@@ -7992,7 +8253,6 @@
         <w:rPr>
           <w:rFonts w:cs="Times New Roman"/>
         </w:rPr>
-        <w:lastRenderedPageBreak/>
         <w:t>normoxia</w:t>
       </w:r>
       <w:proofErr w:type="spellEnd"/>
@@ -8195,14 +8455,14 @@
         <w:rPr>
           <w:rFonts w:cs="Times New Roman"/>
         </w:rPr>
-        <w:t xml:space="preserve"> populations as coastal hypoxia intensifies. Lifelong constant oxygen levels do not occur and are not expected to occur in the future, but rather fluctuating oxygen levels will provide opportunities for recovery and may confer tolerance of temporary stress (Cross et al., 2019; Baumann, 2019). Instead, this approach demonstrates the value of identifying DEB parameters responsible for whole-organism effects of hypoxia to understand underlying energetic processes that are often time, labor, and cost-intensive to measure empirically, particularly in the early life stages, when biomass available for sampling is small and developmental changes are rapid. Through doing so we were able to highlight the </w:t>
+        <w:t xml:space="preserve"> populations as coastal hypoxia intensifies. Lifelong constant oxygen levels do not occur and are not expected to occur in the future, but rather fluctuating oxygen levels will provide opportunities for recovery and may confer tolerance of </w:t>
       </w:r>
       <w:r>
         <w:rPr>
           <w:rFonts w:cs="Times New Roman"/>
         </w:rPr>
         <w:lastRenderedPageBreak/>
-        <w:t xml:space="preserve">conversion of assimilates to structure as a primary, but not sole, mechanism by which hypoxia reduces size, delays hatching, and increases mortality in an ecologically important forage fish. </w:t>
+        <w:t xml:space="preserve">temporary stress (Cross et al., 2019; Baumann, 2019). Instead, this approach demonstrates the value of identifying DEB parameters responsible for whole-organism effects of hypoxia to understand underlying energetic processes that are often time, labor, and cost-intensive to measure empirically, particularly in the early life stages, when biomass available for sampling is small and developmental changes are rapid. Through doing so we were able to highlight the conversion of assimilates to structure as a primary, but not sole, mechanism by which hypoxia reduces size, delays hatching, and increases mortality in an ecologically important forage fish. </w:t>
       </w:r>
     </w:p>
     <w:p>
@@ -9701,6 +9961,66 @@
         <w:pStyle w:val="TS"/>
         <w:ind w:left="720" w:hanging="720"/>
       </w:pPr>
+      <w:proofErr w:type="spellStart"/>
+      <w:r>
+        <w:t>Kajimura</w:t>
+      </w:r>
+      <w:proofErr w:type="spellEnd"/>
+      <w:r>
+        <w:t xml:space="preserve">, S., Aida, K., and Duan, C. 2005. Insulin-like growth factor-binding protein-1 (IGFBP-1) mediates hypoxia-induced embryonic growth and developmental retardation. </w:t>
+      </w:r>
+      <w:r>
+        <w:rPr>
+          <w:i/>
+          <w:iCs/>
+        </w:rPr>
+        <w:t>Proc. Nat. Acad. Sci.</w:t>
+      </w:r>
+      <w:r>
+        <w:t xml:space="preserve">, 102(4): 1240-1245. </w:t>
+      </w:r>
+    </w:p>
+    <w:p>
+      <w:pPr>
+        <w:pStyle w:val="TS"/>
+        <w:ind w:left="720" w:hanging="720"/>
+      </w:pPr>
+    </w:p>
+    <w:p>
+      <w:pPr>
+        <w:pStyle w:val="TS"/>
+        <w:ind w:left="720" w:hanging="720"/>
+      </w:pPr>
+      <w:proofErr w:type="spellStart"/>
+      <w:r>
+        <w:t>Kajimura</w:t>
+      </w:r>
+      <w:proofErr w:type="spellEnd"/>
+      <w:r>
+        <w:t xml:space="preserve">, S., Aida, K., and Duan, C. 2006. Understanding Hypoxia-Induced Gene Expression in Early Development: In Vitro and In Vivo Analysis of Hypoxia-Inducible Factor 1-Regulated Zebra Fish Insulin-Like Growth Factor Binding Protein 1 Gene Expression. </w:t>
+      </w:r>
+      <w:r>
+        <w:rPr>
+          <w:i/>
+          <w:iCs/>
+        </w:rPr>
+        <w:t>Mol. Cell. Biol.</w:t>
+      </w:r>
+      <w:r>
+        <w:t xml:space="preserve">, 26(3): 1142-1155. </w:t>
+      </w:r>
+    </w:p>
+    <w:p>
+      <w:pPr>
+        <w:pStyle w:val="TS"/>
+        <w:ind w:left="720" w:hanging="720"/>
+      </w:pPr>
+    </w:p>
+    <w:p>
+      <w:pPr>
+        <w:pStyle w:val="TS"/>
+        <w:ind w:left="720" w:hanging="720"/>
+      </w:pPr>
       <w:r>
         <w:t xml:space="preserve">Kamler, E. 2008. Resource allocation in yolk-feeding fish. </w:t>
       </w:r>
@@ -10032,6 +10352,7 @@
         <w:ind w:left="720" w:hanging="720"/>
       </w:pPr>
       <w:r>
+        <w:lastRenderedPageBreak/>
         <w:t xml:space="preserve">Lavaud, R., </w:t>
       </w:r>
       <w:proofErr w:type="spellStart"/>
@@ -10585,6 +10906,7 @@
         <w:ind w:left="720" w:hanging="720"/>
       </w:pPr>
       <w:r>
+        <w:lastRenderedPageBreak/>
         <w:t xml:space="preserve">Morrell, B. K. and Gobler, C. J. 2020. Negative Effects of Diurnal Changes in Acidification and Hypoxia on Early-Life Stage Estuarine Fishes. </w:t>
       </w:r>
       <w:r>
@@ -10685,36 +11007,924 @@
         <w:ind w:left="720" w:hanging="720"/>
       </w:pPr>
       <w:r>
+        <w:t>Murray, C. S. and Baumann, H. 2018. You Better Repeat It: Complex CO</w:t>
+      </w:r>
+      <w:r>
+        <w:rPr>
+          <w:vertAlign w:val="subscript"/>
+        </w:rPr>
+        <w:t>2</w:t>
+      </w:r>
+      <w:r>
+        <w:t xml:space="preserve"> </w:t>
+      </w:r>
+      <w:r>
+        <w:rPr>
+          <w:rFonts w:cs="Times New Roman"/>
+        </w:rPr>
+        <w:t>×</w:t>
+      </w:r>
+      <w:r>
+        <w:t xml:space="preserve"> Temperature Effects in Atlantic Silverside Offspring Revealed by Serial Experimentation. </w:t>
+      </w:r>
+      <w:r>
+        <w:rPr>
+          <w:i/>
+          <w:iCs/>
+        </w:rPr>
+        <w:t>Diversity</w:t>
+      </w:r>
+      <w:r>
+        <w:t xml:space="preserve">, 10: 69. </w:t>
+      </w:r>
+      <w:proofErr w:type="spellStart"/>
+      <w:r>
+        <w:t>doi</w:t>
+      </w:r>
+      <w:proofErr w:type="spellEnd"/>
+      <w:r>
+        <w:t xml:space="preserve">: 10.3390/d10030069 </w:t>
+      </w:r>
+    </w:p>
+    <w:p>
+      <w:pPr>
+        <w:pStyle w:val="TS"/>
+        <w:ind w:left="720" w:hanging="720"/>
+      </w:pPr>
+    </w:p>
+    <w:p>
+      <w:pPr>
+        <w:pStyle w:val="TS"/>
+        <w:ind w:left="720" w:hanging="720"/>
+      </w:pPr>
+      <w:r>
+        <w:t xml:space="preserve">Murray, C. S. and Baumann, H. 2020. Are long-term growth responses to elevated </w:t>
+      </w:r>
+      <w:r>
+        <w:rPr>
+          <w:i/>
+          <w:iCs/>
+        </w:rPr>
+        <w:t>p</w:t>
+      </w:r>
+      <w:r>
+        <w:t>CO</w:t>
+      </w:r>
+      <w:r>
+        <w:rPr>
+          <w:vertAlign w:val="subscript"/>
+        </w:rPr>
+        <w:t>2</w:t>
+      </w:r>
+      <w:r>
+        <w:t xml:space="preserve"> sex-specific in fish? </w:t>
+      </w:r>
+      <w:proofErr w:type="spellStart"/>
+      <w:r>
+        <w:rPr>
+          <w:i/>
+          <w:iCs/>
+        </w:rPr>
+        <w:t>PLoS</w:t>
+      </w:r>
+      <w:proofErr w:type="spellEnd"/>
+      <w:r>
+        <w:rPr>
+          <w:i/>
+          <w:iCs/>
+        </w:rPr>
+        <w:t xml:space="preserve"> ONE</w:t>
+      </w:r>
+      <w:r>
+        <w:t xml:space="preserve">, 15(7): e0235817. </w:t>
+      </w:r>
+    </w:p>
+    <w:p>
+      <w:pPr>
+        <w:pStyle w:val="TS"/>
+        <w:ind w:left="720" w:hanging="720"/>
+      </w:pPr>
+    </w:p>
+    <w:p>
+      <w:pPr>
+        <w:pStyle w:val="TS"/>
+        <w:ind w:left="720" w:hanging="720"/>
+      </w:pPr>
+      <w:r>
+        <w:t xml:space="preserve">Murray, C. S., </w:t>
+      </w:r>
+      <w:proofErr w:type="spellStart"/>
+      <w:r>
+        <w:t>Fuiman</w:t>
+      </w:r>
+      <w:proofErr w:type="spellEnd"/>
+      <w:r>
+        <w:t>, L. A., and Baumann, H. 2017. Consequences of elevated CO</w:t>
+      </w:r>
+      <w:r>
+        <w:rPr>
+          <w:vertAlign w:val="subscript"/>
+        </w:rPr>
+        <w:t>2</w:t>
+      </w:r>
+      <w:r>
+        <w:t xml:space="preserve"> exposure across multiple life stages in a coastal forage fish. </w:t>
+      </w:r>
+      <w:r>
+        <w:rPr>
+          <w:i/>
+          <w:iCs/>
+        </w:rPr>
+        <w:t>ICES J. Mar. Sci.</w:t>
+      </w:r>
+      <w:r>
+        <w:t xml:space="preserve">, 74(4): 1051-1061. </w:t>
+      </w:r>
+      <w:proofErr w:type="spellStart"/>
+      <w:r>
+        <w:t>doi</w:t>
+      </w:r>
+      <w:proofErr w:type="spellEnd"/>
+      <w:r>
+        <w:t>: 10.1093/</w:t>
+      </w:r>
+      <w:proofErr w:type="spellStart"/>
+      <w:r>
+        <w:t>icesjms</w:t>
+      </w:r>
+      <w:proofErr w:type="spellEnd"/>
+      <w:r>
+        <w:t xml:space="preserve">/fsw179 </w:t>
+      </w:r>
+    </w:p>
+    <w:p>
+      <w:pPr>
+        <w:pStyle w:val="TS"/>
+        <w:ind w:left="720" w:hanging="720"/>
+      </w:pPr>
+    </w:p>
+    <w:p>
+      <w:pPr>
+        <w:pStyle w:val="TS"/>
+        <w:ind w:left="720" w:hanging="720"/>
+      </w:pPr>
+      <w:proofErr w:type="spellStart"/>
+      <w:r>
+        <w:t>Nicieza</w:t>
+      </w:r>
+      <w:proofErr w:type="spellEnd"/>
+      <w:r>
+        <w:t xml:space="preserve">, A. G. and Metcalfe, N. B. 1997. Growth compensation in juvenile Atlantic salmon: Responses to depressed temperature and food availability. </w:t>
+      </w:r>
+      <w:r>
+        <w:rPr>
+          <w:i/>
+          <w:iCs/>
+        </w:rPr>
+        <w:t>Ecology</w:t>
+      </w:r>
+      <w:r>
+        <w:t xml:space="preserve">, 78(8): 2385-2400. </w:t>
+      </w:r>
+    </w:p>
+    <w:p>
+      <w:pPr>
+        <w:pStyle w:val="TS"/>
+        <w:ind w:left="720" w:hanging="720"/>
+      </w:pPr>
+    </w:p>
+    <w:p>
+      <w:pPr>
+        <w:pStyle w:val="TS"/>
+        <w:ind w:left="720" w:hanging="720"/>
+      </w:pPr>
+      <w:proofErr w:type="spellStart"/>
+      <w:r>
+        <w:t>Niklitschek</w:t>
+      </w:r>
+      <w:proofErr w:type="spellEnd"/>
+      <w:r>
+        <w:t xml:space="preserve">, E. J. and Secor, D. H. 2005. Modeling spatial and temporal variation of suitable nursery habitats for Atlantic sturgeon in the Chesapeake Bay. </w:t>
+      </w:r>
+      <w:proofErr w:type="spellStart"/>
+      <w:r>
+        <w:rPr>
+          <w:i/>
+          <w:iCs/>
+        </w:rPr>
+        <w:t>Estuar</w:t>
+      </w:r>
+      <w:proofErr w:type="spellEnd"/>
+      <w:r>
+        <w:rPr>
+          <w:i/>
+          <w:iCs/>
+        </w:rPr>
+        <w:t>. Coast. Shelf Sci.</w:t>
+      </w:r>
+      <w:r>
+        <w:t xml:space="preserve">, 64: 135-148. </w:t>
+      </w:r>
+    </w:p>
+    <w:p>
+      <w:pPr>
+        <w:pStyle w:val="TS"/>
+        <w:ind w:left="720" w:hanging="720"/>
+      </w:pPr>
+    </w:p>
+    <w:p>
+      <w:pPr>
+        <w:pStyle w:val="TS"/>
+        <w:ind w:left="720" w:hanging="720"/>
+      </w:pPr>
+      <w:r>
+        <w:t xml:space="preserve">Nilsson, G. E. and </w:t>
+      </w:r>
+      <w:r>
+        <w:rPr>
+          <w:rFonts w:cs="Times New Roman"/>
+        </w:rPr>
+        <w:t>Ö</w:t>
+      </w:r>
+      <w:r>
+        <w:t xml:space="preserve">stlund-Nilsson, S. 2008. Does size matter for hypoxia tolerance in fish? </w:t>
+      </w:r>
+      <w:r>
+        <w:rPr>
+          <w:i/>
+          <w:iCs/>
+        </w:rPr>
+        <w:t>Biol. Rev.</w:t>
+      </w:r>
+      <w:r>
+        <w:t xml:space="preserve">, 83: 173-189. </w:t>
+      </w:r>
+    </w:p>
+    <w:p>
+      <w:pPr>
+        <w:pStyle w:val="TS"/>
+        <w:ind w:left="720" w:hanging="720"/>
+      </w:pPr>
+    </w:p>
+    <w:p>
+      <w:pPr>
+        <w:pStyle w:val="TS"/>
+        <w:ind w:left="720" w:hanging="720"/>
+      </w:pPr>
+      <w:r>
+        <w:t>Ninness, M. M., Stevens, E. D., and Wright, P. A. 2006. Removal of the chorion before hatching results in increased movement and accelerated growth in rainbow trout (</w:t>
+      </w:r>
+      <w:r>
+        <w:rPr>
+          <w:i/>
+          <w:iCs/>
+        </w:rPr>
+        <w:t>Oncorhynchus mykiss</w:t>
+      </w:r>
+      <w:r>
+        <w:t xml:space="preserve">) embryos. </w:t>
+      </w:r>
+      <w:r>
+        <w:rPr>
+          <w:i/>
+          <w:iCs/>
+        </w:rPr>
+        <w:t>J. Exp. Biol.</w:t>
+      </w:r>
+      <w:r>
+        <w:t xml:space="preserve">, 209: 1874-1882. </w:t>
+      </w:r>
+    </w:p>
+    <w:p>
+      <w:pPr>
+        <w:pStyle w:val="TS"/>
+        <w:ind w:left="720" w:hanging="720"/>
+      </w:pPr>
+    </w:p>
+    <w:p>
+      <w:pPr>
+        <w:pStyle w:val="TS"/>
+        <w:ind w:left="720" w:hanging="720"/>
+      </w:pPr>
+      <w:r>
+        <w:t xml:space="preserve">Nisbet, R. M., Gurney, W. S. C., Murdoch, W. W., and McCauley, E. 1989. Structured population models: a tool for linking effects at individual and population level. </w:t>
+      </w:r>
+      <w:r>
+        <w:rPr>
+          <w:i/>
+          <w:iCs/>
+        </w:rPr>
+        <w:t>Biol. J. Linn. Soc.</w:t>
+      </w:r>
+      <w:r>
+        <w:t xml:space="preserve">, 37: 79-99. </w:t>
+      </w:r>
+    </w:p>
+    <w:p>
+      <w:pPr>
+        <w:pStyle w:val="TS"/>
+        <w:ind w:left="720" w:hanging="720"/>
+      </w:pPr>
+    </w:p>
+    <w:p>
+      <w:pPr>
+        <w:pStyle w:val="TS"/>
+        <w:ind w:left="720" w:hanging="720"/>
+      </w:pPr>
+      <w:r>
+        <w:t xml:space="preserve">Nisbet, R. M., Muller, E. B., Lika, K., and </w:t>
+      </w:r>
+      <w:proofErr w:type="spellStart"/>
+      <w:r>
+        <w:t>Kooijman</w:t>
+      </w:r>
+      <w:proofErr w:type="spellEnd"/>
+      <w:r>
+        <w:t xml:space="preserve">, S. A. L. M. 2000. From molecules to ecosystems through dynamic energy budget models. </w:t>
+      </w:r>
+      <w:r>
+        <w:rPr>
+          <w:i/>
+          <w:iCs/>
+        </w:rPr>
+        <w:t>Journal of Animal Ecology</w:t>
+      </w:r>
+      <w:r>
+        <w:t xml:space="preserve">, 69: 913-926. </w:t>
+      </w:r>
+    </w:p>
+    <w:p>
+      <w:pPr>
+        <w:pStyle w:val="TS"/>
+        <w:ind w:left="720" w:hanging="720"/>
+      </w:pPr>
+    </w:p>
+    <w:p>
+      <w:pPr>
+        <w:pStyle w:val="TS"/>
+        <w:ind w:left="720" w:hanging="720"/>
+      </w:pPr>
+      <w:proofErr w:type="spellStart"/>
+      <w:r>
+        <w:t>Nonnotte</w:t>
+      </w:r>
+      <w:proofErr w:type="spellEnd"/>
+      <w:r>
+        <w:t xml:space="preserve">, G., Maxime, V., </w:t>
+      </w:r>
+      <w:proofErr w:type="spellStart"/>
+      <w:r>
+        <w:t>Truchot</w:t>
+      </w:r>
+      <w:proofErr w:type="spellEnd"/>
+      <w:r>
+        <w:t xml:space="preserve">, J. P., </w:t>
+      </w:r>
+      <w:proofErr w:type="spellStart"/>
+      <w:r>
+        <w:t>Williot</w:t>
+      </w:r>
+      <w:proofErr w:type="spellEnd"/>
+      <w:r>
+        <w:t xml:space="preserve">, P., and </w:t>
+      </w:r>
+      <w:proofErr w:type="spellStart"/>
+      <w:r>
+        <w:t>Peyraud</w:t>
+      </w:r>
+      <w:proofErr w:type="spellEnd"/>
+      <w:r>
+        <w:t xml:space="preserve">, C. 1993. Respiratory responses to progressive ambient hypoxia in the sturgeon, </w:t>
+      </w:r>
+      <w:r>
+        <w:rPr>
+          <w:i/>
+          <w:iCs/>
+        </w:rPr>
+        <w:t xml:space="preserve">Acipenser </w:t>
+      </w:r>
+      <w:proofErr w:type="spellStart"/>
+      <w:r>
+        <w:rPr>
+          <w:i/>
+          <w:iCs/>
+        </w:rPr>
+        <w:t>baeri</w:t>
+      </w:r>
+      <w:proofErr w:type="spellEnd"/>
+      <w:r>
+        <w:t xml:space="preserve">. </w:t>
+      </w:r>
+      <w:r>
+        <w:rPr>
+          <w:i/>
+          <w:iCs/>
+        </w:rPr>
+        <w:t>Respir. Physiol.</w:t>
+      </w:r>
+      <w:r>
+        <w:t xml:space="preserve">, 91: 71-82. </w:t>
+      </w:r>
+    </w:p>
+    <w:p>
+      <w:pPr>
+        <w:pStyle w:val="TS"/>
+        <w:ind w:left="720" w:hanging="720"/>
+      </w:pPr>
+    </w:p>
+    <w:p>
+      <w:pPr>
+        <w:pStyle w:val="TS"/>
+        <w:ind w:left="720" w:hanging="720"/>
+      </w:pPr>
+      <w:r>
         <w:lastRenderedPageBreak/>
-        <w:t>Murray, C. S. and Baumann, H. 2018. You Better Repeat It: Complex CO</w:t>
-      </w:r>
-      <w:r>
-        <w:rPr>
-          <w:vertAlign w:val="subscript"/>
-        </w:rPr>
-        <w:t>2</w:t>
-      </w:r>
-      <w:r>
+        <w:t xml:space="preserve">O’Donnell, J., Dam, H. G., Bohlen, W. F., Fitzgerald, W., Gay, P. S., Houk, A. E., Cohen, D. C., and Howard-Strobel, M. M. 2008. Intermittent ventilation in the hypoxic zone of western Long Island Sound during the summer of 2004. </w:t>
+      </w:r>
+      <w:r>
+        <w:rPr>
+          <w:i/>
+          <w:iCs/>
+        </w:rPr>
+        <w:t xml:space="preserve">J. </w:t>
+      </w:r>
+      <w:proofErr w:type="spellStart"/>
+      <w:r>
+        <w:rPr>
+          <w:i/>
+          <w:iCs/>
+        </w:rPr>
+        <w:t>Geophys</w:t>
+      </w:r>
+      <w:proofErr w:type="spellEnd"/>
+      <w:r>
+        <w:rPr>
+          <w:i/>
+          <w:iCs/>
+        </w:rPr>
+        <w:t>. Res.</w:t>
+      </w:r>
+      <w:r>
+        <w:t xml:space="preserve">, 113: C09025. </w:t>
+      </w:r>
+    </w:p>
+    <w:p>
+      <w:pPr>
+        <w:pStyle w:val="TS"/>
+        <w:ind w:left="720" w:hanging="720"/>
+      </w:pPr>
+    </w:p>
+    <w:p>
+      <w:pPr>
+        <w:pStyle w:val="TS"/>
+        <w:ind w:left="720" w:hanging="720"/>
+      </w:pPr>
+      <w:r>
+        <w:t xml:space="preserve">Polymeropoulos, E. T., Elliott, N. G., and </w:t>
+      </w:r>
+      <w:proofErr w:type="spellStart"/>
+      <w:r>
+        <w:t>Frappell</w:t>
+      </w:r>
+      <w:proofErr w:type="spellEnd"/>
+      <w:r>
+        <w:t xml:space="preserve">, P. B. 2017. Hypoxic acclimation leads to metabolic compensation after reoxygenation in Atlantic salmon yolk-sac alevins. </w:t>
+      </w:r>
+      <w:r>
+        <w:rPr>
+          <w:i/>
+          <w:iCs/>
+        </w:rPr>
+        <w:t xml:space="preserve">Comp. </w:t>
+      </w:r>
+      <w:proofErr w:type="spellStart"/>
+      <w:r>
+        <w:rPr>
+          <w:i/>
+          <w:iCs/>
+        </w:rPr>
+        <w:t>Biochem</w:t>
+      </w:r>
+      <w:proofErr w:type="spellEnd"/>
+      <w:r>
+        <w:rPr>
+          <w:i/>
+          <w:iCs/>
+        </w:rPr>
+        <w:t>. Physiol. A</w:t>
+      </w:r>
+      <w:r>
+        <w:t xml:space="preserve">, 213: 28-35. </w:t>
+      </w:r>
+    </w:p>
+    <w:p>
+      <w:pPr>
+        <w:pStyle w:val="TS"/>
+        <w:ind w:left="720" w:hanging="720"/>
+      </w:pPr>
+    </w:p>
+    <w:p>
+      <w:pPr>
+        <w:pStyle w:val="TS"/>
+        <w:ind w:left="720" w:hanging="720"/>
+      </w:pPr>
+      <w:r>
+        <w:t xml:space="preserve">Pousse, </w:t>
+      </w:r>
+      <w:r>
+        <w:rPr>
+          <w:rFonts w:cs="Times New Roman"/>
+        </w:rPr>
+        <w:t>É</w:t>
+      </w:r>
+      <w:r>
+        <w:t xml:space="preserve">., Munroe, D., Hart, D., Hennen, D., Cameron, L. P., </w:t>
+      </w:r>
+      <w:proofErr w:type="spellStart"/>
+      <w:r>
+        <w:t>Rheuban</w:t>
+      </w:r>
+      <w:proofErr w:type="spellEnd"/>
+      <w:r>
+        <w:t xml:space="preserve">, J. E., Wang, Z. A., Wikfors, G. H., and Meseck, S. L. 2022. Dynamic energy budget modeling of Atlantic </w:t>
+      </w:r>
+      <w:proofErr w:type="spellStart"/>
+      <w:r>
+        <w:t>surfclam</w:t>
+      </w:r>
+      <w:proofErr w:type="spellEnd"/>
+      <w:r>
+        <w:t xml:space="preserve">, </w:t>
+      </w:r>
+      <w:proofErr w:type="spellStart"/>
+      <w:r>
+        <w:rPr>
+          <w:i/>
+          <w:iCs/>
+        </w:rPr>
+        <w:t>Spisula</w:t>
+      </w:r>
+      <w:proofErr w:type="spellEnd"/>
+      <w:r>
+        <w:rPr>
+          <w:i/>
+          <w:iCs/>
+        </w:rPr>
         <w:t xml:space="preserve"> </w:t>
       </w:r>
-      <w:r>
-        <w:rPr>
-          <w:rFonts w:cs="Times New Roman"/>
-        </w:rPr>
-        <w:t>×</w:t>
-      </w:r>
-      <w:r>
-        <w:t xml:space="preserve"> Temperature Effects in Atlantic Silverside Offspring Revealed by Serial Experimentation. </w:t>
-      </w:r>
-      <w:r>
-        <w:rPr>
-          <w:i/>
-          <w:iCs/>
-        </w:rPr>
-        <w:t>Diversity</w:t>
-      </w:r>
-      <w:r>
-        <w:t xml:space="preserve">, 10: 69. </w:t>
+      <w:proofErr w:type="spellStart"/>
+      <w:r>
+        <w:rPr>
+          <w:i/>
+          <w:iCs/>
+        </w:rPr>
+        <w:t>solidissima</w:t>
+      </w:r>
+      <w:proofErr w:type="spellEnd"/>
+      <w:r>
+        <w:t xml:space="preserve">, under future ocean acidification and warming. </w:t>
+      </w:r>
+      <w:r>
+        <w:rPr>
+          <w:i/>
+          <w:iCs/>
+        </w:rPr>
+        <w:t>Mar. Environ. Res.</w:t>
+      </w:r>
+      <w:r>
+        <w:t xml:space="preserve">, 177: 105602. https://doi.org/10.1016/j.marenvres.2022.105602 </w:t>
+      </w:r>
+    </w:p>
+    <w:p>
+      <w:pPr>
+        <w:pStyle w:val="TS"/>
+        <w:ind w:left="720" w:hanging="720"/>
+      </w:pPr>
+    </w:p>
+    <w:p>
+      <w:pPr>
+        <w:pStyle w:val="TS"/>
+        <w:ind w:left="720" w:hanging="720"/>
+      </w:pPr>
+      <w:r>
+        <w:t>Rabalais, N. N., Turner, R. E., D</w:t>
+      </w:r>
+      <w:r>
+        <w:rPr>
+          <w:rFonts w:cs="Times New Roman"/>
+        </w:rPr>
+        <w:t>í</w:t>
+      </w:r>
+      <w:r>
+        <w:t xml:space="preserve">az, R. J., and </w:t>
+      </w:r>
+      <w:proofErr w:type="spellStart"/>
+      <w:r>
+        <w:t>Justi</w:t>
+      </w:r>
+      <w:r>
+        <w:rPr>
+          <w:rFonts w:cs="Times New Roman"/>
+        </w:rPr>
+        <w:t>ć</w:t>
+      </w:r>
+      <w:proofErr w:type="spellEnd"/>
+      <w:r>
+        <w:t xml:space="preserve">, D. 2009. Global change and eutrophication of coastal waters. </w:t>
+      </w:r>
+      <w:r>
+        <w:rPr>
+          <w:i/>
+          <w:iCs/>
+        </w:rPr>
+        <w:t>ICES J. Mar. Sci.</w:t>
+      </w:r>
+      <w:r>
+        <w:t xml:space="preserve">, 66(7): 1528-1537. </w:t>
+      </w:r>
+    </w:p>
+    <w:p>
+      <w:pPr>
+        <w:pStyle w:val="TS"/>
+        <w:ind w:left="720" w:hanging="720"/>
+      </w:pPr>
+    </w:p>
+    <w:p>
+      <w:pPr>
+        <w:pStyle w:val="TS"/>
+        <w:ind w:left="720" w:hanging="720"/>
+      </w:pPr>
+      <w:r>
+        <w:t xml:space="preserve">Richards, J. G. 2009. Metabolic and Molecular Responses of Fish to Hypoxia. In: </w:t>
+      </w:r>
+      <w:r>
+        <w:rPr>
+          <w:i/>
+          <w:iCs/>
+        </w:rPr>
+        <w:t>Fish Physiology, Vol. 27: Hypoxia</w:t>
+      </w:r>
+      <w:r>
+        <w:t xml:space="preserve">. (Ed. J. G. Richards, A. P. </w:t>
+      </w:r>
+      <w:proofErr w:type="gramStart"/>
+      <w:r>
+        <w:t>Farrell</w:t>
+      </w:r>
+      <w:proofErr w:type="gramEnd"/>
+      <w:r>
+        <w:t xml:space="preserve"> and C. J. Brauner), pp. 443-485. San Diego: Academic Press.</w:t>
+      </w:r>
+    </w:p>
+    <w:p>
+      <w:pPr>
+        <w:pStyle w:val="TS"/>
+        <w:ind w:left="720" w:hanging="720"/>
+      </w:pPr>
+    </w:p>
+    <w:p>
+      <w:pPr>
+        <w:pStyle w:val="TS"/>
+        <w:ind w:left="720" w:hanging="720"/>
+      </w:pPr>
+      <w:r>
+        <w:t xml:space="preserve">Richards, J. G. 2011. Physiological, </w:t>
+      </w:r>
+      <w:proofErr w:type="gramStart"/>
+      <w:r>
+        <w:t>behavioral</w:t>
+      </w:r>
+      <w:proofErr w:type="gramEnd"/>
+      <w:r>
+        <w:t xml:space="preserve"> and biochemical adaptations of intertidal fishes to hypoxia. </w:t>
+      </w:r>
+      <w:r>
+        <w:rPr>
+          <w:i/>
+          <w:iCs/>
+        </w:rPr>
+        <w:t>J. Exp. Biol.</w:t>
+      </w:r>
+      <w:r>
+        <w:t xml:space="preserve">, 214: 191-199. </w:t>
+      </w:r>
+    </w:p>
+    <w:p>
+      <w:pPr>
+        <w:pStyle w:val="TS"/>
+        <w:ind w:left="720" w:hanging="720"/>
+      </w:pPr>
+    </w:p>
+    <w:p>
+      <w:pPr>
+        <w:pStyle w:val="TS"/>
+        <w:ind w:left="720" w:hanging="720"/>
+      </w:pPr>
+      <w:r>
+        <w:t xml:space="preserve">Robert, D., Shoji, J., Sirois, P., </w:t>
+      </w:r>
+      <w:proofErr w:type="spellStart"/>
+      <w:r>
+        <w:t>Takasuka</w:t>
+      </w:r>
+      <w:proofErr w:type="spellEnd"/>
+      <w:r>
+        <w:t>, A., Catal</w:t>
+      </w:r>
+      <w:r>
+        <w:rPr>
+          <w:rFonts w:cs="Times New Roman"/>
+        </w:rPr>
+        <w:t>á</w:t>
+      </w:r>
+      <w:r>
+        <w:t xml:space="preserve">n, I. A., et al. 2023. Life in the fast lane: Revisiting the fast growth—High survival paradigm during the early life stages of fish. </w:t>
+      </w:r>
+      <w:r>
+        <w:rPr>
+          <w:i/>
+          <w:iCs/>
+        </w:rPr>
+        <w:t>Fish and Fisheries</w:t>
+      </w:r>
+      <w:r>
+        <w:t xml:space="preserve">, 24: 863-888. </w:t>
+      </w:r>
+    </w:p>
+    <w:p>
+      <w:pPr>
+        <w:pStyle w:val="TS"/>
+        <w:ind w:left="720" w:hanging="720"/>
+      </w:pPr>
+    </w:p>
+    <w:p>
+      <w:pPr>
+        <w:pStyle w:val="TS"/>
+        <w:ind w:left="720" w:hanging="720"/>
+      </w:pPr>
+      <w:r>
+        <w:t xml:space="preserve">Rombough, P. J. 1988. Respiratory gas exchange, aerobic metabolism, and effects of hypoxia during early life. In: </w:t>
+      </w:r>
+      <w:r>
+        <w:rPr>
+          <w:i/>
+          <w:iCs/>
+        </w:rPr>
+        <w:t>Fish Physiology, Vol. 11: The Physiology of Developing Fish, Part A: Eggs and Larvae</w:t>
+      </w:r>
+      <w:r>
+        <w:t xml:space="preserve">. (ed. W. S. Hoar and D. J. Randall), pp. 59-162. San Diego: Academic Press. </w:t>
+      </w:r>
+    </w:p>
+    <w:p>
+      <w:pPr>
+        <w:pStyle w:val="TS"/>
+        <w:ind w:left="720" w:hanging="720"/>
+      </w:pPr>
+    </w:p>
+    <w:p>
+      <w:pPr>
+        <w:pStyle w:val="TS"/>
+        <w:ind w:left="720" w:hanging="720"/>
+      </w:pPr>
+      <w:r>
+        <w:t xml:space="preserve">Russell, N. R., and Wootton, R. J. 1992. Appetite and growth compensation in the European minnow, </w:t>
+      </w:r>
+      <w:proofErr w:type="spellStart"/>
+      <w:r>
+        <w:rPr>
+          <w:i/>
+          <w:iCs/>
+        </w:rPr>
+        <w:t>Phoxinus</w:t>
+      </w:r>
+      <w:proofErr w:type="spellEnd"/>
+      <w:r>
+        <w:rPr>
+          <w:i/>
+          <w:iCs/>
+        </w:rPr>
+        <w:t xml:space="preserve"> </w:t>
+      </w:r>
+      <w:proofErr w:type="spellStart"/>
+      <w:r>
+        <w:rPr>
+          <w:i/>
+          <w:iCs/>
+        </w:rPr>
+        <w:t>phoxinus</w:t>
+      </w:r>
+      <w:proofErr w:type="spellEnd"/>
+      <w:r>
+        <w:t xml:space="preserve"> (</w:t>
+      </w:r>
+      <w:proofErr w:type="spellStart"/>
+      <w:r>
+        <w:t>Cyprinidae</w:t>
+      </w:r>
+      <w:proofErr w:type="spellEnd"/>
+      <w:r>
+        <w:t xml:space="preserve">), following short periods of food restriction. </w:t>
+      </w:r>
+      <w:r>
+        <w:rPr>
+          <w:i/>
+          <w:iCs/>
+        </w:rPr>
+        <w:t>Environ. Biol. Fishes</w:t>
+      </w:r>
+      <w:r>
+        <w:t xml:space="preserve">, 34: 277-285. </w:t>
+      </w:r>
+    </w:p>
+    <w:p>
+      <w:pPr>
+        <w:pStyle w:val="TS"/>
+        <w:ind w:left="720" w:hanging="720"/>
+      </w:pPr>
+    </w:p>
+    <w:p>
+      <w:pPr>
+        <w:pStyle w:val="TS"/>
+        <w:ind w:left="720" w:hanging="720"/>
+      </w:pPr>
+      <w:r>
+        <w:t>Schwemmer, T. G. 2023. Early Life Physiological and Energetic Responses of Atlantic Silversides (</w:t>
+      </w:r>
+      <w:r>
+        <w:rPr>
+          <w:i/>
+          <w:iCs/>
+        </w:rPr>
+        <w:t>Menidia menidia</w:t>
+      </w:r>
+      <w:r>
+        <w:t>) to Ocean Acidification, Warming, and Hypoxia</w:t>
+      </w:r>
+      <w:r>
+        <w:t xml:space="preserve">. </w:t>
+      </w:r>
+      <w:r>
+        <w:t>Doctoral dissertation</w:t>
+      </w:r>
+      <w:r>
+        <w:t>.</w:t>
+      </w:r>
+      <w:r>
+        <w:t xml:space="preserve"> State University of New York at Stony Brook,</w:t>
+      </w:r>
+      <w:r>
+        <w:t xml:space="preserve"> Stony Brook, NY.</w:t>
+      </w:r>
+      <w:r>
+        <w:t xml:space="preserve"> </w:t>
+      </w:r>
+    </w:p>
+    <w:p>
+      <w:pPr>
+        <w:pStyle w:val="TS"/>
+        <w:ind w:left="720" w:hanging="720"/>
+      </w:pPr>
+    </w:p>
+    <w:p>
+      <w:pPr>
+        <w:pStyle w:val="TS"/>
+        <w:ind w:left="720" w:hanging="720"/>
+      </w:pPr>
+      <w:r>
+        <w:t xml:space="preserve">Schwemmer, T. G., Baumann, H., Murray, C. S., Molina, A. I., and Nye, J. A. 2020. </w:t>
+      </w:r>
+      <w:r>
+        <w:t xml:space="preserve">Acidification and hypoxia interactively affect metabolism in embryos, but not larvae, of the coastal forage fish </w:t>
+      </w:r>
+      <w:r>
+        <w:rPr>
+          <w:i/>
+          <w:iCs/>
+        </w:rPr>
+        <w:t xml:space="preserve">Menidia </w:t>
+      </w:r>
+      <w:proofErr w:type="spellStart"/>
+      <w:r>
+        <w:rPr>
+          <w:i/>
+          <w:iCs/>
+        </w:rPr>
+        <w:t>menidia</w:t>
+      </w:r>
+      <w:proofErr w:type="spellEnd"/>
+      <w:r>
+        <w:t xml:space="preserve">. </w:t>
+      </w:r>
+      <w:r>
+        <w:rPr>
+          <w:i/>
+          <w:iCs/>
+        </w:rPr>
+        <w:t>J. Exp. Biol.</w:t>
+      </w:r>
+      <w:r>
+        <w:t xml:space="preserve">, 223: jeb228015. </w:t>
       </w:r>
       <w:proofErr w:type="spellStart"/>
       <w:r>
@@ -10722,7 +11932,7 @@
       </w:r>
       <w:proofErr w:type="spellEnd"/>
       <w:r>
-        <w:t xml:space="preserve">: 10.3390/d10030069 </w:t>
+        <w:t xml:space="preserve">: 10.1242/jeb.228015 </w:t>
       </w:r>
     </w:p>
     <w:p>
@@ -10736,46 +11946,24 @@
         <w:pStyle w:val="TS"/>
         <w:ind w:left="720" w:hanging="720"/>
       </w:pPr>
-      <w:r>
-        <w:t xml:space="preserve">Murray, C. S. and Baumann, H. 2020. Are long-term growth responses to elevated </w:t>
-      </w:r>
-      <w:r>
-        <w:rPr>
-          <w:i/>
-          <w:iCs/>
-        </w:rPr>
-        <w:t>p</w:t>
-      </w:r>
-      <w:r>
-        <w:t>CO</w:t>
-      </w:r>
-      <w:r>
-        <w:rPr>
-          <w:vertAlign w:val="subscript"/>
-        </w:rPr>
-        <w:t>2</w:t>
-      </w:r>
-      <w:r>
-        <w:t xml:space="preserve"> sex-specific in fish? </w:t>
-      </w:r>
-      <w:proofErr w:type="spellStart"/>
-      <w:r>
-        <w:rPr>
-          <w:i/>
-          <w:iCs/>
-        </w:rPr>
-        <w:t>PLoS</w:t>
-      </w:r>
-      <w:proofErr w:type="spellEnd"/>
-      <w:r>
-        <w:rPr>
-          <w:i/>
-          <w:iCs/>
-        </w:rPr>
-        <w:t xml:space="preserve"> ONE</w:t>
-      </w:r>
-      <w:r>
-        <w:t xml:space="preserve">, 15(7): e0235817. </w:t>
+      <w:proofErr w:type="spellStart"/>
+      <w:r>
+        <w:lastRenderedPageBreak/>
+        <w:t>Sibly</w:t>
+      </w:r>
+      <w:proofErr w:type="spellEnd"/>
+      <w:r>
+        <w:t xml:space="preserve">, R. M., Grimm, V., Martin, B. T., Johnston, A. S. A., et al. 2013. Representing the acquisition and use of energy by individuals in agent-based models of animal populations. </w:t>
+      </w:r>
+      <w:r>
+        <w:rPr>
+          <w:i/>
+          <w:iCs/>
+        </w:rPr>
+        <w:t>Methods in Ecology and Evolution</w:t>
+      </w:r>
+      <w:r>
+        <w:t xml:space="preserve">, 4: 151-161. </w:t>
       </w:r>
     </w:p>
     <w:p>
@@ -10789,35 +11977,199 @@
         <w:pStyle w:val="TS"/>
         <w:ind w:left="720" w:hanging="720"/>
       </w:pPr>
-      <w:r>
-        <w:t xml:space="preserve">Murray, C. S., </w:t>
-      </w:r>
-      <w:proofErr w:type="spellStart"/>
-      <w:r>
-        <w:t>Fuiman</w:t>
-      </w:r>
-      <w:proofErr w:type="spellEnd"/>
-      <w:r>
-        <w:t>, L. A., and Baumann, H. 2017. Consequences of elevated CO</w:t>
-      </w:r>
-      <w:r>
-        <w:rPr>
-          <w:vertAlign w:val="subscript"/>
-        </w:rPr>
-        <w:t>2</w:t>
-      </w:r>
-      <w:r>
-        <w:t xml:space="preserve"> exposure across multiple life stages in a coastal forage fish. </w:t>
-      </w:r>
-      <w:r>
-        <w:rPr>
-          <w:i/>
-          <w:iCs/>
-        </w:rPr>
-        <w:t>ICES J. Mar. Sci.</w:t>
-      </w:r>
-      <w:r>
-        <w:t xml:space="preserve">, 74(4): 1051-1061. </w:t>
+      <w:proofErr w:type="spellStart"/>
+      <w:r>
+        <w:t>Smallegange</w:t>
+      </w:r>
+      <w:proofErr w:type="spellEnd"/>
+      <w:r>
+        <w:t xml:space="preserve">, I. M., Caswell, H., </w:t>
+      </w:r>
+      <w:proofErr w:type="spellStart"/>
+      <w:r>
+        <w:t>Toorians</w:t>
+      </w:r>
+      <w:proofErr w:type="spellEnd"/>
+      <w:r>
+        <w:t xml:space="preserve">, M. E. M., and de </w:t>
+      </w:r>
+      <w:proofErr w:type="spellStart"/>
+      <w:r>
+        <w:t>Roos</w:t>
+      </w:r>
+      <w:proofErr w:type="spellEnd"/>
+      <w:r>
+        <w:t xml:space="preserve">, A. M. 2017. Mechanistic description of population dynamics using dynamic energy budget theory incorporated into integral projection models. </w:t>
+      </w:r>
+      <w:r>
+        <w:rPr>
+          <w:i/>
+          <w:iCs/>
+        </w:rPr>
+        <w:t>Methods in Ecology and Evolution</w:t>
+      </w:r>
+      <w:r>
+        <w:t xml:space="preserve">, 8: 146-154. </w:t>
+      </w:r>
+    </w:p>
+    <w:p>
+      <w:pPr>
+        <w:pStyle w:val="TS"/>
+        <w:ind w:left="720" w:hanging="720"/>
+      </w:pPr>
+    </w:p>
+    <w:p>
+      <w:pPr>
+        <w:pStyle w:val="TS"/>
+        <w:ind w:left="720" w:hanging="720"/>
+      </w:pPr>
+      <w:r>
+        <w:t xml:space="preserve">Stierhoff, K. L., Targett, T. E., and Miller, K. 2006. </w:t>
+      </w:r>
+      <w:proofErr w:type="spellStart"/>
+      <w:r>
+        <w:t>Ecophysiological</w:t>
+      </w:r>
+      <w:proofErr w:type="spellEnd"/>
+      <w:r>
+        <w:t xml:space="preserve"> responses of juvenile summer and winter flounder to hypoxia: experimental and modeling analyses of effects on estuarine nursery quality. </w:t>
+      </w:r>
+      <w:r>
+        <w:rPr>
+          <w:i/>
+          <w:iCs/>
+        </w:rPr>
+        <w:t>Mar. Ecol. Prog. Ser.</w:t>
+      </w:r>
+      <w:r>
+        <w:t xml:space="preserve">, 325: 255-266. </w:t>
+      </w:r>
+    </w:p>
+    <w:p>
+      <w:pPr>
+        <w:pStyle w:val="TS"/>
+        <w:ind w:left="720" w:hanging="720"/>
+      </w:pPr>
+    </w:p>
+    <w:p>
+      <w:pPr>
+        <w:pStyle w:val="TS"/>
+        <w:ind w:left="720" w:hanging="720"/>
+      </w:pPr>
+      <w:r>
+        <w:t xml:space="preserve">Stierhoff, K. L., Targett, T. E., and Power, J. H. 2009a. Hypoxia-induced growth limitation of juvenile fishes in an estuarine nursery: assessment of small-scale temporal dynamics using RNA:DNA. </w:t>
+      </w:r>
+      <w:r>
+        <w:rPr>
+          <w:i/>
+          <w:iCs/>
+        </w:rPr>
+        <w:t xml:space="preserve">Can. J. Fish. </w:t>
+      </w:r>
+      <w:proofErr w:type="spellStart"/>
+      <w:r>
+        <w:rPr>
+          <w:i/>
+          <w:iCs/>
+        </w:rPr>
+        <w:t>Aquat</w:t>
+      </w:r>
+      <w:proofErr w:type="spellEnd"/>
+      <w:r>
+        <w:rPr>
+          <w:i/>
+          <w:iCs/>
+        </w:rPr>
+        <w:t>. Sci.</w:t>
+      </w:r>
+      <w:r>
+        <w:t xml:space="preserve">, 66(7): 1033-1047. </w:t>
+      </w:r>
+    </w:p>
+    <w:p>
+      <w:pPr>
+        <w:pStyle w:val="TS"/>
+        <w:ind w:left="720" w:hanging="720"/>
+      </w:pPr>
+    </w:p>
+    <w:p>
+      <w:pPr>
+        <w:pStyle w:val="TS"/>
+        <w:ind w:left="720" w:hanging="720"/>
+      </w:pPr>
+      <w:r>
+        <w:t xml:space="preserve">Sun, C.-F., Tao, Y., Jiang, X.-Y., and Zou, S.-M. 2011. IGF binding protein 1 is correlated with hypoxia-induced growth </w:t>
+      </w:r>
+      <w:proofErr w:type="gramStart"/>
+      <w:r>
+        <w:t>reduce</w:t>
+      </w:r>
+      <w:proofErr w:type="gramEnd"/>
+      <w:r>
+        <w:t xml:space="preserve"> and developmental defects in grass carp (</w:t>
+      </w:r>
+      <w:proofErr w:type="spellStart"/>
+      <w:r>
+        <w:rPr>
+          <w:i/>
+          <w:iCs/>
+        </w:rPr>
+        <w:t>Ctenopharyngodon</w:t>
+      </w:r>
+      <w:proofErr w:type="spellEnd"/>
+      <w:r>
+        <w:rPr>
+          <w:i/>
+          <w:iCs/>
+        </w:rPr>
+        <w:t xml:space="preserve"> </w:t>
+      </w:r>
+      <w:proofErr w:type="spellStart"/>
+      <w:r>
+        <w:rPr>
+          <w:i/>
+          <w:iCs/>
+        </w:rPr>
+        <w:t>idellus</w:t>
+      </w:r>
+      <w:proofErr w:type="spellEnd"/>
+      <w:r>
+        <w:t xml:space="preserve">) embryos. </w:t>
+      </w:r>
+      <w:r>
+        <w:rPr>
+          <w:i/>
+          <w:iCs/>
+        </w:rPr>
+        <w:t>Gen. Comp. Endocrinol.</w:t>
+      </w:r>
+      <w:r>
+        <w:t xml:space="preserve">, 172(3): 409-415. </w:t>
+      </w:r>
+    </w:p>
+    <w:p>
+      <w:pPr>
+        <w:pStyle w:val="TS"/>
+        <w:ind w:left="720" w:hanging="720"/>
+      </w:pPr>
+    </w:p>
+    <w:p>
+      <w:pPr>
+        <w:pStyle w:val="TS"/>
+        <w:ind w:left="720" w:hanging="720"/>
+      </w:pPr>
+      <w:r>
+        <w:t xml:space="preserve">Tai, T. C., Sumaila, U. R., and Cheung, W. W. L. 2021. Ocean Acidification Amplifies Multi-Stressor Impacts on Global Marine Invertebrate Fisheries. </w:t>
+      </w:r>
+      <w:r>
+        <w:rPr>
+          <w:i/>
+          <w:iCs/>
+        </w:rPr>
+        <w:t>Front. Mar. Sci.</w:t>
+      </w:r>
+      <w:r>
+        <w:t xml:space="preserve">, 8: 596644. </w:t>
       </w:r>
       <w:proofErr w:type="spellStart"/>
       <w:r>
@@ -10825,15 +12177,7 @@
       </w:r>
       <w:proofErr w:type="spellEnd"/>
       <w:r>
-        <w:t>: 10.1093/</w:t>
-      </w:r>
-      <w:proofErr w:type="spellStart"/>
-      <w:r>
-        <w:t>icesjms</w:t>
-      </w:r>
-      <w:proofErr w:type="spellEnd"/>
-      <w:r>
-        <w:t xml:space="preserve">/fsw179 </w:t>
+        <w:t xml:space="preserve">: 10.3389/fmars.2021.596644 </w:t>
       </w:r>
     </w:p>
     <w:p>
@@ -10849,21 +12193,40 @@
       </w:pPr>
       <w:proofErr w:type="spellStart"/>
       <w:r>
-        <w:t>Nicieza</w:t>
-      </w:r>
-      <w:proofErr w:type="spellEnd"/>
-      <w:r>
-        <w:t xml:space="preserve">, A. G. and Metcalfe, N. B. 1997. Growth compensation in juvenile Atlantic salmon: Responses to depressed temperature and food availability. </w:t>
-      </w:r>
-      <w:r>
-        <w:rPr>
-          <w:i/>
-          <w:iCs/>
-        </w:rPr>
-        <w:t>Ecology</w:t>
-      </w:r>
-      <w:r>
-        <w:t xml:space="preserve">, 78(8): 2385-2400. </w:t>
+        <w:t>Takasuka</w:t>
+      </w:r>
+      <w:proofErr w:type="spellEnd"/>
+      <w:r>
+        <w:t xml:space="preserve">, A., Aoki, I., and Oozeki, Y. 2007. Predator-specific growth-selective predation on larval Japanese anchovy </w:t>
+      </w:r>
+      <w:proofErr w:type="spellStart"/>
+      <w:r>
+        <w:rPr>
+          <w:i/>
+          <w:iCs/>
+        </w:rPr>
+        <w:t>Engraulis</w:t>
+      </w:r>
+      <w:proofErr w:type="spellEnd"/>
+      <w:r>
+        <w:rPr>
+          <w:i/>
+          <w:iCs/>
+        </w:rPr>
+        <w:t xml:space="preserve"> japonicus</w:t>
+      </w:r>
+      <w:r>
+        <w:t xml:space="preserve">. </w:t>
+      </w:r>
+      <w:r>
+        <w:rPr>
+          <w:i/>
+          <w:iCs/>
+        </w:rPr>
+        <w:t>Mar. Ecol. Prog. Ser.</w:t>
+      </w:r>
+      <w:r>
+        <w:t xml:space="preserve">, 350: 99-107. </w:t>
       </w:r>
     </w:p>
     <w:p>
@@ -10877,32 +12240,46 @@
         <w:pStyle w:val="TS"/>
         <w:ind w:left="720" w:hanging="720"/>
       </w:pPr>
-      <w:proofErr w:type="spellStart"/>
-      <w:r>
-        <w:t>Niklitschek</w:t>
-      </w:r>
-      <w:proofErr w:type="spellEnd"/>
-      <w:r>
-        <w:t xml:space="preserve">, E. J. and Secor, D. H. 2005. Modeling spatial and temporal variation of suitable nursery habitats for Atlantic sturgeon in the Chesapeake Bay. </w:t>
-      </w:r>
-      <w:proofErr w:type="spellStart"/>
-      <w:r>
-        <w:rPr>
-          <w:i/>
-          <w:iCs/>
-        </w:rPr>
-        <w:t>Estuar</w:t>
-      </w:r>
-      <w:proofErr w:type="spellEnd"/>
-      <w:r>
-        <w:rPr>
-          <w:i/>
-          <w:iCs/>
-        </w:rPr>
-        <w:t>. Coast. Shelf Sci.</w:t>
-      </w:r>
-      <w:r>
-        <w:t xml:space="preserve">, 64: 135-148. </w:t>
+      <w:r>
+        <w:t xml:space="preserve">Taylor, J. C. and Miller, J. M. 2001. Physiological performance of juvenile southern flounder, </w:t>
+      </w:r>
+      <w:proofErr w:type="spellStart"/>
+      <w:r>
+        <w:rPr>
+          <w:i/>
+          <w:iCs/>
+        </w:rPr>
+        <w:t>Paralichthys</w:t>
+      </w:r>
+      <w:proofErr w:type="spellEnd"/>
+      <w:r>
+        <w:rPr>
+          <w:i/>
+          <w:iCs/>
+        </w:rPr>
+        <w:t xml:space="preserve"> </w:t>
+      </w:r>
+      <w:proofErr w:type="spellStart"/>
+      <w:r>
+        <w:rPr>
+          <w:i/>
+          <w:iCs/>
+        </w:rPr>
+        <w:t>lethostigma</w:t>
+      </w:r>
+      <w:proofErr w:type="spellEnd"/>
+      <w:r>
+        <w:t xml:space="preserve"> (Jordan and Gilbert, 1884), in chronic and episodic hypoxia. </w:t>
+      </w:r>
+      <w:r>
+        <w:rPr>
+          <w:i/>
+          <w:iCs/>
+        </w:rPr>
+        <w:t>J. Exp. Mar. Biol. Ecol.</w:t>
+      </w:r>
+      <w:r>
+        <w:t xml:space="preserve">, 258: 195-214. </w:t>
       </w:r>
     </w:p>
     <w:p>
@@ -10917,26 +12294,17 @@
         <w:ind w:left="720" w:hanging="720"/>
       </w:pPr>
       <w:r>
-        <w:t xml:space="preserve">Nilsson, G. E. and </w:t>
-      </w:r>
-      <w:r>
-        <w:rPr>
-          <w:rFonts w:cs="Times New Roman"/>
-        </w:rPr>
-        <w:t>Ö</w:t>
-      </w:r>
-      <w:r>
-        <w:t xml:space="preserve">stlund-Nilsson, S. 2008. Does size matter for hypoxia tolerance in fish? </w:t>
-      </w:r>
-      <w:r>
-        <w:rPr>
-          <w:i/>
-          <w:iCs/>
-        </w:rPr>
-        <w:t>Biol. Rev.</w:t>
-      </w:r>
-      <w:r>
-        <w:t xml:space="preserve">, 83: 173-189. </w:t>
+        <w:t xml:space="preserve">Testa, J. M., Murphy, R. R., Brady, D. C., and Kemp, W. M. 2018. Nutrient- and Climate-Induced Shifts in the Phenology of Linked Biogeochemical Cycles in a Temperate Estuary. </w:t>
+      </w:r>
+      <w:r>
+        <w:rPr>
+          <w:i/>
+          <w:iCs/>
+        </w:rPr>
+        <w:t>Front. Mar. Sci.</w:t>
+      </w:r>
+      <w:r>
+        <w:t xml:space="preserve">, 5: 114. </w:t>
       </w:r>
     </w:p>
     <w:p>
@@ -10951,27 +12319,17 @@
         <w:ind w:left="720" w:hanging="720"/>
       </w:pPr>
       <w:r>
-        <w:t>Ninness, M. M., Stevens, E. D., and Wright, P. A. 2006. Removal of the chorion before hatching results in increased movement and accelerated growth in rainbow trout (</w:t>
-      </w:r>
-      <w:r>
-        <w:rPr>
-          <w:i/>
-          <w:iCs/>
-        </w:rPr>
-        <w:t>Oncorhynchus mykiss</w:t>
-      </w:r>
-      <w:r>
-        <w:t xml:space="preserve">) embryos. </w:t>
-      </w:r>
-      <w:r>
-        <w:rPr>
-          <w:i/>
-          <w:iCs/>
-        </w:rPr>
-        <w:t>J. Exp. Biol.</w:t>
-      </w:r>
-      <w:r>
-        <w:t xml:space="preserve">, 209: 1874-1882. </w:t>
+        <w:t xml:space="preserve">Thomas, P., Rahman, M. S., Kummer, J. A., and Lawson, S. 2006. Reproductive endocrine dysfunction in Atlantic croaker exposed to hypoxia. </w:t>
+      </w:r>
+      <w:r>
+        <w:rPr>
+          <w:i/>
+          <w:iCs/>
+        </w:rPr>
+        <w:t>Mar. Environ. Res.</w:t>
+      </w:r>
+      <w:r>
+        <w:t xml:space="preserve">, 62: S249-S252. </w:t>
       </w:r>
     </w:p>
     <w:p>
@@ -10986,17 +12344,25 @@
         <w:ind w:left="720" w:hanging="720"/>
       </w:pPr>
       <w:r>
-        <w:t xml:space="preserve">Nisbet, R. M., Gurney, W. S. C., Murdoch, W. W., and McCauley, E. 1989. Structured population models: a tool for linking effects at individual and population level. </w:t>
-      </w:r>
-      <w:r>
-        <w:rPr>
-          <w:i/>
-          <w:iCs/>
-        </w:rPr>
-        <w:t>Biol. J. Linn. Soc.</w:t>
-      </w:r>
-      <w:r>
-        <w:t xml:space="preserve">, 37: 79-99. </w:t>
+        <w:t xml:space="preserve">Thomas, Yoann., Flye-Sainte-Marie, J., Chabot, D., Aguirre-Velarde, A., Marques, G. M., and </w:t>
+      </w:r>
+      <w:proofErr w:type="spellStart"/>
+      <w:r>
+        <w:t>Pecquerie</w:t>
+      </w:r>
+      <w:proofErr w:type="spellEnd"/>
+      <w:r>
+        <w:t xml:space="preserve">, Laure. 2019. Effects of hypoxia on metabolic functions in marine organisms: Observed patterns and modelling assumptions within the context of Dynamic Energy Budget (DEB) theory. </w:t>
+      </w:r>
+      <w:r>
+        <w:rPr>
+          <w:i/>
+          <w:iCs/>
+        </w:rPr>
+        <w:t>J. Sea Res.</w:t>
+      </w:r>
+      <w:r>
+        <w:t xml:space="preserve">, 143: 231-242. </w:t>
       </w:r>
     </w:p>
     <w:p>
@@ -11011,25 +12377,63 @@
         <w:ind w:left="720" w:hanging="720"/>
       </w:pPr>
       <w:r>
-        <w:t xml:space="preserve">Nisbet, R. M., Muller, E. B., Lika, K., and </w:t>
-      </w:r>
-      <w:proofErr w:type="spellStart"/>
-      <w:r>
-        <w:t>Kooijman</w:t>
-      </w:r>
-      <w:proofErr w:type="spellEnd"/>
-      <w:r>
-        <w:t xml:space="preserve">, S. A. L. M. 2000. From molecules to ecosystems through dynamic energy budget models. </w:t>
-      </w:r>
-      <w:r>
-        <w:rPr>
-          <w:i/>
-          <w:iCs/>
-        </w:rPr>
-        <w:t>Journal of Animal Ecology</w:t>
-      </w:r>
-      <w:r>
-        <w:t xml:space="preserve">, 69: 913-926. </w:t>
+        <w:t>Tian, Y.-M., Chen, J., Tao, Y., Jiang, X.-Y., and Zou, S.-M. 2014. Molecular cloning and function analysis of insulin-like growth factor binding protein 1a in blunt snout bream (</w:t>
+      </w:r>
+      <w:proofErr w:type="spellStart"/>
+      <w:r>
+        <w:rPr>
+          <w:i/>
+          <w:iCs/>
+        </w:rPr>
+        <w:t>Megalobrama</w:t>
+      </w:r>
+      <w:proofErr w:type="spellEnd"/>
+      <w:r>
+        <w:rPr>
+          <w:i/>
+          <w:iCs/>
+        </w:rPr>
+        <w:t xml:space="preserve"> </w:t>
+      </w:r>
+      <w:proofErr w:type="spellStart"/>
+      <w:r>
+        <w:rPr>
+          <w:i/>
+          <w:iCs/>
+        </w:rPr>
+        <w:t>amblycephala</w:t>
+      </w:r>
+      <w:proofErr w:type="spellEnd"/>
+      <w:r>
+        <w:t xml:space="preserve">). </w:t>
+      </w:r>
+      <w:proofErr w:type="spellStart"/>
+      <w:r>
+        <w:rPr>
+          <w:i/>
+          <w:iCs/>
+        </w:rPr>
+        <w:t>Dongwuxue</w:t>
+      </w:r>
+      <w:proofErr w:type="spellEnd"/>
+      <w:r>
+        <w:rPr>
+          <w:i/>
+          <w:iCs/>
+        </w:rPr>
+        <w:t xml:space="preserve"> </w:t>
+      </w:r>
+      <w:proofErr w:type="spellStart"/>
+      <w:r>
+        <w:rPr>
+          <w:i/>
+          <w:iCs/>
+        </w:rPr>
+        <w:t>Yanjiu</w:t>
+      </w:r>
+      <w:proofErr w:type="spellEnd"/>
+      <w:r>
+        <w:t xml:space="preserve">, 35(4): 300-306. </w:t>
       </w:r>
     </w:p>
     <w:p>
@@ -11043,66 +12447,18 @@
         <w:pStyle w:val="TS"/>
         <w:ind w:left="720" w:hanging="720"/>
       </w:pPr>
-      <w:proofErr w:type="spellStart"/>
-      <w:r>
-        <w:t>Nonnotte</w:t>
-      </w:r>
-      <w:proofErr w:type="spellEnd"/>
-      <w:r>
-        <w:t xml:space="preserve">, G., Maxime, V., </w:t>
-      </w:r>
-      <w:proofErr w:type="spellStart"/>
-      <w:r>
-        <w:t>Truchot</w:t>
-      </w:r>
-      <w:proofErr w:type="spellEnd"/>
-      <w:r>
-        <w:t xml:space="preserve">, J. P., </w:t>
-      </w:r>
-      <w:proofErr w:type="spellStart"/>
-      <w:r>
-        <w:t>Williot</w:t>
-      </w:r>
-      <w:proofErr w:type="spellEnd"/>
-      <w:r>
-        <w:t xml:space="preserve">, P., and </w:t>
-      </w:r>
-      <w:proofErr w:type="spellStart"/>
-      <w:r>
-        <w:t>Peyraud</w:t>
-      </w:r>
-      <w:proofErr w:type="spellEnd"/>
-      <w:r>
-        <w:t xml:space="preserve">, C. 1993. Respiratory responses to progressive ambient hypoxia in the sturgeon, </w:t>
-      </w:r>
-      <w:r>
-        <w:rPr>
-          <w:i/>
-          <w:iCs/>
-        </w:rPr>
-        <w:t xml:space="preserve">Acipenser </w:t>
-      </w:r>
-      <w:proofErr w:type="spellStart"/>
-      <w:r>
-        <w:rPr>
-          <w:i/>
-          <w:iCs/>
-        </w:rPr>
-        <w:t>baeri</w:t>
-      </w:r>
-      <w:proofErr w:type="spellEnd"/>
-      <w:r>
-        <w:t xml:space="preserve">. </w:t>
-      </w:r>
-      <w:r>
-        <w:rPr>
-          <w:i/>
-          <w:iCs/>
-        </w:rPr>
-        <w:t>Respir. Physiol.</w:t>
-      </w:r>
-      <w:r>
-        <w:t xml:space="preserve">, 91: 71-82. </w:t>
+      <w:r>
+        <w:t xml:space="preserve">Ton, C., Stamatiou, D., and Liew, C.-C. 2003. Gene expression profile of zebrafish exposed to hypoxia during development. </w:t>
+      </w:r>
+      <w:r>
+        <w:rPr>
+          <w:i/>
+          <w:iCs/>
+        </w:rPr>
+        <w:t>Physiol. Genomics</w:t>
+      </w:r>
+      <w:r>
+        <w:t xml:space="preserve">, 13(2): 97-106. </w:t>
       </w:r>
     </w:p>
     <w:p>
@@ -11116,34 +12472,101 @@
         <w:pStyle w:val="TS"/>
         <w:ind w:left="720" w:hanging="720"/>
       </w:pPr>
-      <w:r>
-        <w:t xml:space="preserve">O’Donnell, J., Dam, H. G., Bohlen, W. F., Fitzgerald, W., Gay, P. S., Houk, A. E., Cohen, D. C., and Howard-Strobel, M. M. 2008. Intermittent ventilation in the hypoxic zone of western Long Island Sound during the summer of 2004. </w:t>
-      </w:r>
-      <w:r>
-        <w:rPr>
-          <w:i/>
-          <w:iCs/>
-        </w:rPr>
-        <w:t xml:space="preserve">J. </w:t>
-      </w:r>
-      <w:proofErr w:type="spellStart"/>
-      <w:r>
-        <w:rPr>
-          <w:i/>
-          <w:iCs/>
-        </w:rPr>
-        <w:t>Geophys</w:t>
-      </w:r>
-      <w:proofErr w:type="spellEnd"/>
-      <w:r>
-        <w:rPr>
-          <w:i/>
-          <w:iCs/>
-        </w:rPr>
-        <w:t>. Res.</w:t>
-      </w:r>
-      <w:r>
-        <w:t xml:space="preserve">, 113: C09025. </w:t>
+      <w:proofErr w:type="spellStart"/>
+      <w:r>
+        <w:t>Vanderplancke</w:t>
+      </w:r>
+      <w:proofErr w:type="spellEnd"/>
+      <w:r>
+        <w:t xml:space="preserve">, G., Claireaux, G., </w:t>
+      </w:r>
+      <w:proofErr w:type="spellStart"/>
+      <w:r>
+        <w:t>Quazuguel</w:t>
+      </w:r>
+      <w:proofErr w:type="spellEnd"/>
+      <w:r>
+        <w:t xml:space="preserve">, P., Madec, L., </w:t>
+      </w:r>
+      <w:proofErr w:type="spellStart"/>
+      <w:r>
+        <w:t>Ferraresso</w:t>
+      </w:r>
+      <w:proofErr w:type="spellEnd"/>
+      <w:r>
+        <w:t>, S., S</w:t>
+      </w:r>
+      <w:r>
+        <w:rPr>
+          <w:rFonts w:cs="Times New Roman"/>
+        </w:rPr>
+        <w:t>é</w:t>
+      </w:r>
+      <w:r>
+        <w:t>v</w:t>
+      </w:r>
+      <w:r>
+        <w:rPr>
+          <w:rFonts w:cs="Times New Roman"/>
+        </w:rPr>
+        <w:t>è</w:t>
+      </w:r>
+      <w:r>
+        <w:t xml:space="preserve">re, A., </w:t>
+      </w:r>
+      <w:proofErr w:type="spellStart"/>
+      <w:r>
+        <w:t>Zambonino</w:t>
+      </w:r>
+      <w:proofErr w:type="spellEnd"/>
+      <w:r>
+        <w:t xml:space="preserve">-Infante, J.-L., and </w:t>
+      </w:r>
+      <w:proofErr w:type="spellStart"/>
+      <w:r>
+        <w:t>Mazurais</w:t>
+      </w:r>
+      <w:proofErr w:type="spellEnd"/>
+      <w:r>
+        <w:t>, D. 2014. Hypoxic episode during the larval period has long-term effects on European sea bass juveniles (</w:t>
+      </w:r>
+      <w:proofErr w:type="spellStart"/>
+      <w:r>
+        <w:rPr>
+          <w:i/>
+          <w:iCs/>
+        </w:rPr>
+        <w:t>Dicentrarchus</w:t>
+      </w:r>
+      <w:proofErr w:type="spellEnd"/>
+      <w:r>
+        <w:rPr>
+          <w:i/>
+          <w:iCs/>
+        </w:rPr>
+        <w:t xml:space="preserve"> </w:t>
+      </w:r>
+      <w:proofErr w:type="spellStart"/>
+      <w:r>
+        <w:rPr>
+          <w:i/>
+          <w:iCs/>
+        </w:rPr>
+        <w:t>labrax</w:t>
+      </w:r>
+      <w:proofErr w:type="spellEnd"/>
+      <w:r>
+        <w:t xml:space="preserve">). </w:t>
+      </w:r>
+      <w:r>
+        <w:rPr>
+          <w:i/>
+          <w:iCs/>
+        </w:rPr>
+        <w:t>Mar. Biol.</w:t>
+      </w:r>
+      <w:r>
+        <w:t xml:space="preserve">, 162: 367-376. </w:t>
       </w:r>
     </w:p>
     <w:p>
@@ -11157,42 +12580,32 @@
         <w:pStyle w:val="TS"/>
         <w:ind w:left="720" w:hanging="720"/>
       </w:pPr>
-      <w:r>
-        <w:t xml:space="preserve">Polymeropoulos, E. T., Elliott, N. G., and </w:t>
-      </w:r>
-      <w:proofErr w:type="spellStart"/>
-      <w:r>
-        <w:t>Frappell</w:t>
-      </w:r>
-      <w:proofErr w:type="spellEnd"/>
-      <w:r>
-        <w:t xml:space="preserve">, P. B. 2017. Hypoxic acclimation leads to metabolic compensation after reoxygenation in Atlantic salmon yolk-sac alevins. </w:t>
-      </w:r>
-      <w:r>
-        <w:rPr>
-          <w:i/>
-          <w:iCs/>
-        </w:rPr>
-        <w:t xml:space="preserve">Comp. </w:t>
-      </w:r>
-      <w:proofErr w:type="spellStart"/>
-      <w:r>
-        <w:rPr>
-          <w:i/>
-          <w:iCs/>
-        </w:rPr>
-        <w:t>Biochem</w:t>
-      </w:r>
-      <w:proofErr w:type="spellEnd"/>
-      <w:r>
-        <w:rPr>
-          <w:i/>
-          <w:iCs/>
-        </w:rPr>
-        <w:t>. Physiol. A</w:t>
-      </w:r>
-      <w:r>
-        <w:t xml:space="preserve">, 213: 28-35. </w:t>
+      <w:proofErr w:type="spellStart"/>
+      <w:r>
+        <w:t>Wagenmakers</w:t>
+      </w:r>
+      <w:proofErr w:type="spellEnd"/>
+      <w:r>
+        <w:t xml:space="preserve">, E.-J. and Farrell, S. 2004. AIC model selection using Akaike weights. </w:t>
+      </w:r>
+      <w:proofErr w:type="spellStart"/>
+      <w:r>
+        <w:rPr>
+          <w:i/>
+          <w:iCs/>
+        </w:rPr>
+        <w:t>Psychon</w:t>
+      </w:r>
+      <w:proofErr w:type="spellEnd"/>
+      <w:r>
+        <w:rPr>
+          <w:i/>
+          <w:iCs/>
+        </w:rPr>
+        <w:t>. Bull. Rev.</w:t>
+      </w:r>
+      <w:r>
+        <w:t xml:space="preserve">, 11(1): 192-196. </w:t>
       </w:r>
     </w:p>
     <w:p>
@@ -11207,71 +12620,45 @@
         <w:ind w:left="720" w:hanging="720"/>
       </w:pPr>
       <w:r>
-        <w:lastRenderedPageBreak/>
-        <w:t xml:space="preserve">Pousse, </w:t>
-      </w:r>
-      <w:r>
-        <w:rPr>
-          <w:rFonts w:cs="Times New Roman"/>
-        </w:rPr>
-        <w:t>É</w:t>
-      </w:r>
-      <w:r>
-        <w:t xml:space="preserve">., Munroe, D., Hart, D., Hennen, D., Cameron, L. P., </w:t>
-      </w:r>
-      <w:proofErr w:type="spellStart"/>
-      <w:r>
-        <w:t>Rheuban</w:t>
-      </w:r>
-      <w:proofErr w:type="spellEnd"/>
-      <w:r>
-        <w:t xml:space="preserve">, J. E., Wang, Z. A., Wikfors, G. H., and Meseck, S. L. 2022. Dynamic energy budget modeling of Atlantic </w:t>
-      </w:r>
-      <w:proofErr w:type="spellStart"/>
-      <w:r>
-        <w:t>surfclam</w:t>
-      </w:r>
-      <w:proofErr w:type="spellEnd"/>
-      <w:r>
-        <w:t xml:space="preserve">, </w:t>
-      </w:r>
-      <w:proofErr w:type="spellStart"/>
-      <w:r>
-        <w:rPr>
-          <w:i/>
-          <w:iCs/>
-        </w:rPr>
-        <w:t>Spisula</w:t>
-      </w:r>
-      <w:proofErr w:type="spellEnd"/>
-      <w:r>
-        <w:rPr>
-          <w:i/>
-          <w:iCs/>
-        </w:rPr>
-        <w:t xml:space="preserve"> </w:t>
-      </w:r>
-      <w:proofErr w:type="spellStart"/>
-      <w:r>
-        <w:rPr>
-          <w:i/>
-          <w:iCs/>
-        </w:rPr>
-        <w:t>solidissima</w:t>
-      </w:r>
-      <w:proofErr w:type="spellEnd"/>
-      <w:r>
-        <w:t xml:space="preserve">, under future ocean acidification and warming. </w:t>
-      </w:r>
-      <w:r>
-        <w:rPr>
-          <w:i/>
-          <w:iCs/>
-        </w:rPr>
-        <w:t>Mar. Environ. Res.</w:t>
-      </w:r>
-      <w:r>
-        <w:t xml:space="preserve">, 177: 105602. https://doi.org/10.1016/j.marenvres.2022.105602 </w:t>
+        <w:t xml:space="preserve">Wei, L.-Z., Zhang, X.-M., Li, J., and Huang, G.-Q. 2008. Compensatory growth of Chinese shrimp, </w:t>
+      </w:r>
+      <w:proofErr w:type="spellStart"/>
+      <w:r>
+        <w:rPr>
+          <w:i/>
+          <w:iCs/>
+        </w:rPr>
+        <w:t>Fenneropenaeus</w:t>
+      </w:r>
+      <w:proofErr w:type="spellEnd"/>
+      <w:r>
+        <w:rPr>
+          <w:i/>
+          <w:iCs/>
+        </w:rPr>
+        <w:t xml:space="preserve"> chinensis</w:t>
+      </w:r>
+      <w:r>
+        <w:t xml:space="preserve"> following hypoxic exposure. </w:t>
+      </w:r>
+      <w:proofErr w:type="spellStart"/>
+      <w:r>
+        <w:rPr>
+          <w:i/>
+          <w:iCs/>
+        </w:rPr>
+        <w:t>Aquacult</w:t>
+      </w:r>
+      <w:proofErr w:type="spellEnd"/>
+      <w:r>
+        <w:rPr>
+          <w:i/>
+          <w:iCs/>
+        </w:rPr>
+        <w:t>. Int.</w:t>
+      </w:r>
+      <w:r>
+        <w:t xml:space="preserve">, 16: 455-470. </w:t>
       </w:r>
     </w:p>
     <w:p>
@@ -11286,40 +12673,17 @@
         <w:ind w:left="720" w:hanging="720"/>
       </w:pPr>
       <w:r>
-        <w:t>Rabalais, N. N., Turner, R. E., D</w:t>
-      </w:r>
-      <w:r>
-        <w:rPr>
-          <w:rFonts w:cs="Times New Roman"/>
-        </w:rPr>
-        <w:t>í</w:t>
-      </w:r>
-      <w:r>
-        <w:t xml:space="preserve">az, R. J., and </w:t>
-      </w:r>
-      <w:proofErr w:type="spellStart"/>
-      <w:r>
-        <w:t>Justi</w:t>
-      </w:r>
-      <w:r>
-        <w:rPr>
-          <w:rFonts w:cs="Times New Roman"/>
-        </w:rPr>
-        <w:t>ć</w:t>
-      </w:r>
-      <w:proofErr w:type="spellEnd"/>
-      <w:r>
-        <w:t xml:space="preserve">, D. 2009. Global change and eutrophication of coastal waters. </w:t>
-      </w:r>
-      <w:r>
-        <w:rPr>
-          <w:i/>
-          <w:iCs/>
-        </w:rPr>
-        <w:t>ICES J. Mar. Sci.</w:t>
-      </w:r>
-      <w:r>
-        <w:t xml:space="preserve">, 66(7): 1528-1537. </w:t>
+        <w:t xml:space="preserve">Wieser, W. 1995. Energetics of fish larvae, the smallest vertebrates. </w:t>
+      </w:r>
+      <w:r>
+        <w:rPr>
+          <w:i/>
+          <w:iCs/>
+        </w:rPr>
+        <w:t>Acta Physiol. Scand.</w:t>
+      </w:r>
+      <w:r>
+        <w:t xml:space="preserve">, 154: 279-290. </w:t>
       </w:r>
     </w:p>
     <w:p>
@@ -11334,893 +12698,6 @@
         <w:ind w:left="720" w:hanging="720"/>
       </w:pPr>
       <w:r>
-        <w:t xml:space="preserve">Richards, J. G. 2009. Metabolic and Molecular Responses of Fish to Hypoxia. In: </w:t>
-      </w:r>
-      <w:r>
-        <w:rPr>
-          <w:i/>
-          <w:iCs/>
-        </w:rPr>
-        <w:t>Fish Physiology, Vol. 27: Hypoxia</w:t>
-      </w:r>
-      <w:r>
-        <w:t xml:space="preserve">. (Ed. J. G. Richards, A. P. </w:t>
-      </w:r>
-      <w:proofErr w:type="gramStart"/>
-      <w:r>
-        <w:t>Farrell</w:t>
-      </w:r>
-      <w:proofErr w:type="gramEnd"/>
-      <w:r>
-        <w:t xml:space="preserve"> and C. J. Brauner), pp. 443-485. San Diego: Academic Press.</w:t>
-      </w:r>
-    </w:p>
-    <w:p>
-      <w:pPr>
-        <w:pStyle w:val="TS"/>
-        <w:ind w:left="720" w:hanging="720"/>
-      </w:pPr>
-    </w:p>
-    <w:p>
-      <w:pPr>
-        <w:pStyle w:val="TS"/>
-        <w:ind w:left="720" w:hanging="720"/>
-      </w:pPr>
-      <w:r>
-        <w:t xml:space="preserve">Richards, J. G. 2011. Physiological, </w:t>
-      </w:r>
-      <w:proofErr w:type="gramStart"/>
-      <w:r>
-        <w:t>behavioral</w:t>
-      </w:r>
-      <w:proofErr w:type="gramEnd"/>
-      <w:r>
-        <w:t xml:space="preserve"> and biochemical adaptations of intertidal fishes to hypoxia. </w:t>
-      </w:r>
-      <w:r>
-        <w:rPr>
-          <w:i/>
-          <w:iCs/>
-        </w:rPr>
-        <w:t>J. Exp. Biol.</w:t>
-      </w:r>
-      <w:r>
-        <w:t xml:space="preserve">, 214: 191-199. </w:t>
-      </w:r>
-    </w:p>
-    <w:p>
-      <w:pPr>
-        <w:pStyle w:val="TS"/>
-        <w:ind w:left="720" w:hanging="720"/>
-      </w:pPr>
-    </w:p>
-    <w:p>
-      <w:pPr>
-        <w:pStyle w:val="TS"/>
-        <w:ind w:left="720" w:hanging="720"/>
-      </w:pPr>
-      <w:r>
-        <w:t xml:space="preserve">Robert, D., Shoji, J., Sirois, P., </w:t>
-      </w:r>
-      <w:proofErr w:type="spellStart"/>
-      <w:r>
-        <w:t>Takasuka</w:t>
-      </w:r>
-      <w:proofErr w:type="spellEnd"/>
-      <w:r>
-        <w:t>, A., Catal</w:t>
-      </w:r>
-      <w:r>
-        <w:rPr>
-          <w:rFonts w:cs="Times New Roman"/>
-        </w:rPr>
-        <w:t>á</w:t>
-      </w:r>
-      <w:r>
-        <w:t xml:space="preserve">n, I. A., et al. 2023. Life in the fast lane: Revisiting the fast growth—High survival paradigm during the early life stages of fish. </w:t>
-      </w:r>
-      <w:r>
-        <w:rPr>
-          <w:i/>
-          <w:iCs/>
-        </w:rPr>
-        <w:t>Fish and Fisheries</w:t>
-      </w:r>
-      <w:r>
-        <w:t xml:space="preserve">, 24: 863-888. </w:t>
-      </w:r>
-    </w:p>
-    <w:p>
-      <w:pPr>
-        <w:pStyle w:val="TS"/>
-        <w:ind w:left="720" w:hanging="720"/>
-      </w:pPr>
-    </w:p>
-    <w:p>
-      <w:pPr>
-        <w:pStyle w:val="TS"/>
-        <w:ind w:left="720" w:hanging="720"/>
-      </w:pPr>
-      <w:r>
-        <w:t xml:space="preserve">Rombough, P. J. 1988. Respiratory gas exchange, aerobic metabolism, and effects of hypoxia during early life. In: </w:t>
-      </w:r>
-      <w:r>
-        <w:rPr>
-          <w:i/>
-          <w:iCs/>
-        </w:rPr>
-        <w:t>Fish Physiology, Vol. 11: The Physiology of Developing Fish, Part A: Eggs and Larvae</w:t>
-      </w:r>
-      <w:r>
-        <w:t xml:space="preserve">. (ed. W. S. Hoar and D. J. Randall), pp. 59-162. San Diego: Academic Press. </w:t>
-      </w:r>
-    </w:p>
-    <w:p>
-      <w:pPr>
-        <w:pStyle w:val="TS"/>
-        <w:ind w:left="720" w:hanging="720"/>
-      </w:pPr>
-    </w:p>
-    <w:p>
-      <w:pPr>
-        <w:pStyle w:val="TS"/>
-        <w:ind w:left="720" w:hanging="720"/>
-      </w:pPr>
-      <w:r>
-        <w:t xml:space="preserve">Russell, N. R., and Wootton, R. J. 1992. Appetite and growth compensation in the European minnow, </w:t>
-      </w:r>
-      <w:proofErr w:type="spellStart"/>
-      <w:r>
-        <w:rPr>
-          <w:i/>
-          <w:iCs/>
-        </w:rPr>
-        <w:t>Phoxinus</w:t>
-      </w:r>
-      <w:proofErr w:type="spellEnd"/>
-      <w:r>
-        <w:rPr>
-          <w:i/>
-          <w:iCs/>
-        </w:rPr>
-        <w:t xml:space="preserve"> </w:t>
-      </w:r>
-      <w:proofErr w:type="spellStart"/>
-      <w:r>
-        <w:rPr>
-          <w:i/>
-          <w:iCs/>
-        </w:rPr>
-        <w:t>phoxinus</w:t>
-      </w:r>
-      <w:proofErr w:type="spellEnd"/>
-      <w:r>
-        <w:t xml:space="preserve"> (</w:t>
-      </w:r>
-      <w:proofErr w:type="spellStart"/>
-      <w:r>
-        <w:t>Cyprinidae</w:t>
-      </w:r>
-      <w:proofErr w:type="spellEnd"/>
-      <w:r>
-        <w:t xml:space="preserve">), following short periods of food restriction. </w:t>
-      </w:r>
-      <w:r>
-        <w:rPr>
-          <w:i/>
-          <w:iCs/>
-        </w:rPr>
-        <w:t>Environ. Biol. Fishes</w:t>
-      </w:r>
-      <w:r>
-        <w:t xml:space="preserve">, 34: 277-285. </w:t>
-      </w:r>
-    </w:p>
-    <w:p>
-      <w:pPr>
-        <w:pStyle w:val="TS"/>
-        <w:ind w:left="720" w:hanging="720"/>
-      </w:pPr>
-    </w:p>
-    <w:p>
-      <w:pPr>
-        <w:pStyle w:val="TS"/>
-        <w:ind w:left="720" w:hanging="720"/>
-      </w:pPr>
-      <w:r>
-        <w:t>Schwemmer, T. G. 2023. Early Life Physiological and Energetic Responses of Atlantic Silversides (</w:t>
-      </w:r>
-      <w:r>
-        <w:rPr>
-          <w:i/>
-          <w:iCs/>
-        </w:rPr>
-        <w:t>Menidia menidia</w:t>
-      </w:r>
-      <w:r>
-        <w:t>) to Ocean Acidification, Warming, and Hypoxia</w:t>
-      </w:r>
-      <w:r>
-        <w:t xml:space="preserve">. </w:t>
-      </w:r>
-      <w:r>
-        <w:t>Doctoral dissertation</w:t>
-      </w:r>
-      <w:r>
-        <w:t>.</w:t>
-      </w:r>
-      <w:r>
-        <w:t xml:space="preserve"> State University of New York at Stony Brook,</w:t>
-      </w:r>
-      <w:r>
-        <w:t xml:space="preserve"> Stony Brook, NY.</w:t>
-      </w:r>
-      <w:r>
-        <w:t xml:space="preserve"> </w:t>
-      </w:r>
-    </w:p>
-    <w:p>
-      <w:pPr>
-        <w:pStyle w:val="TS"/>
-        <w:ind w:left="720" w:hanging="720"/>
-      </w:pPr>
-    </w:p>
-    <w:p>
-      <w:pPr>
-        <w:pStyle w:val="TS"/>
-        <w:ind w:left="720" w:hanging="720"/>
-      </w:pPr>
-      <w:r>
-        <w:t xml:space="preserve">Schwemmer, T. G., Baumann, H., Murray, C. S., Molina, A. I., and Nye, J. A. 2020. </w:t>
-      </w:r>
-      <w:r>
-        <w:t xml:space="preserve">Acidification and hypoxia interactively affect metabolism in embryos, but not larvae, of the coastal forage fish </w:t>
-      </w:r>
-      <w:r>
-        <w:rPr>
-          <w:i/>
-          <w:iCs/>
-        </w:rPr>
-        <w:t xml:space="preserve">Menidia </w:t>
-      </w:r>
-      <w:proofErr w:type="spellStart"/>
-      <w:r>
-        <w:rPr>
-          <w:i/>
-          <w:iCs/>
-        </w:rPr>
-        <w:t>menidia</w:t>
-      </w:r>
-      <w:proofErr w:type="spellEnd"/>
-      <w:r>
-        <w:t xml:space="preserve">. </w:t>
-      </w:r>
-      <w:r>
-        <w:rPr>
-          <w:i/>
-          <w:iCs/>
-        </w:rPr>
-        <w:t>J. Exp. Biol.</w:t>
-      </w:r>
-      <w:r>
-        <w:t xml:space="preserve">, 223: jeb228015. </w:t>
-      </w:r>
-      <w:proofErr w:type="spellStart"/>
-      <w:r>
-        <w:t>doi</w:t>
-      </w:r>
-      <w:proofErr w:type="spellEnd"/>
-      <w:r>
-        <w:t xml:space="preserve">: 10.1242/jeb.228015 </w:t>
-      </w:r>
-    </w:p>
-    <w:p>
-      <w:pPr>
-        <w:pStyle w:val="TS"/>
-        <w:ind w:left="720" w:hanging="720"/>
-      </w:pPr>
-    </w:p>
-    <w:p>
-      <w:pPr>
-        <w:pStyle w:val="TS"/>
-        <w:ind w:left="720" w:hanging="720"/>
-      </w:pPr>
-      <w:proofErr w:type="spellStart"/>
-      <w:r>
-        <w:t>Sibly</w:t>
-      </w:r>
-      <w:proofErr w:type="spellEnd"/>
-      <w:r>
-        <w:t xml:space="preserve">, R. M., Grimm, V., Martin, B. T., Johnston, A. S. A., et al. 2013. Representing the acquisition and use of energy by individuals in agent-based models of animal populations. </w:t>
-      </w:r>
-      <w:r>
-        <w:rPr>
-          <w:i/>
-          <w:iCs/>
-        </w:rPr>
-        <w:t>Methods in Ecology and Evolution</w:t>
-      </w:r>
-      <w:r>
-        <w:t xml:space="preserve">, 4: 151-161. </w:t>
-      </w:r>
-    </w:p>
-    <w:p>
-      <w:pPr>
-        <w:pStyle w:val="TS"/>
-        <w:ind w:left="720" w:hanging="720"/>
-      </w:pPr>
-    </w:p>
-    <w:p>
-      <w:pPr>
-        <w:pStyle w:val="TS"/>
-        <w:ind w:left="720" w:hanging="720"/>
-      </w:pPr>
-      <w:proofErr w:type="spellStart"/>
-      <w:r>
-        <w:t>Smallegange</w:t>
-      </w:r>
-      <w:proofErr w:type="spellEnd"/>
-      <w:r>
-        <w:t xml:space="preserve">, I. M., Caswell, H., </w:t>
-      </w:r>
-      <w:proofErr w:type="spellStart"/>
-      <w:r>
-        <w:t>Toorians</w:t>
-      </w:r>
-      <w:proofErr w:type="spellEnd"/>
-      <w:r>
-        <w:t xml:space="preserve">, M. E. M., and de </w:t>
-      </w:r>
-      <w:proofErr w:type="spellStart"/>
-      <w:r>
-        <w:t>Roos</w:t>
-      </w:r>
-      <w:proofErr w:type="spellEnd"/>
-      <w:r>
-        <w:t xml:space="preserve">, A. M. 2017. Mechanistic description of population dynamics using dynamic energy budget theory incorporated into integral projection models. </w:t>
-      </w:r>
-      <w:r>
-        <w:rPr>
-          <w:i/>
-          <w:iCs/>
-        </w:rPr>
-        <w:t>Methods in Ecology and Evolution</w:t>
-      </w:r>
-      <w:r>
-        <w:t xml:space="preserve">, 8: 146-154. </w:t>
-      </w:r>
-    </w:p>
-    <w:p>
-      <w:pPr>
-        <w:pStyle w:val="TS"/>
-        <w:ind w:left="720" w:hanging="720"/>
-      </w:pPr>
-    </w:p>
-    <w:p>
-      <w:pPr>
-        <w:pStyle w:val="TS"/>
-        <w:ind w:left="720" w:hanging="720"/>
-      </w:pPr>
-      <w:r>
-        <w:lastRenderedPageBreak/>
-        <w:t xml:space="preserve">Stierhoff, K. L., Targett, T. E., and Miller, K. 2006. </w:t>
-      </w:r>
-      <w:proofErr w:type="spellStart"/>
-      <w:r>
-        <w:t>Ecophysiological</w:t>
-      </w:r>
-      <w:proofErr w:type="spellEnd"/>
-      <w:r>
-        <w:t xml:space="preserve"> responses of juvenile summer and winter flounder to hypoxia: experimental and modeling analyses of effects on estuarine nursery quality. </w:t>
-      </w:r>
-      <w:r>
-        <w:rPr>
-          <w:i/>
-          <w:iCs/>
-        </w:rPr>
-        <w:t>Mar. Ecol. Prog. Ser.</w:t>
-      </w:r>
-      <w:r>
-        <w:t xml:space="preserve">, 325: 255-266. </w:t>
-      </w:r>
-    </w:p>
-    <w:p>
-      <w:pPr>
-        <w:pStyle w:val="TS"/>
-        <w:ind w:left="720" w:hanging="720"/>
-      </w:pPr>
-    </w:p>
-    <w:p>
-      <w:pPr>
-        <w:pStyle w:val="TS"/>
-        <w:ind w:left="720" w:hanging="720"/>
-      </w:pPr>
-      <w:r>
-        <w:t xml:space="preserve">Stierhoff, K. L., Targett, T. E., and Power, J. H. 2009a. Hypoxia-induced growth limitation of juvenile fishes in an estuarine nursery: assessment of small-scale temporal dynamics using RNA:DNA. </w:t>
-      </w:r>
-      <w:r>
-        <w:rPr>
-          <w:i/>
-          <w:iCs/>
-        </w:rPr>
-        <w:t xml:space="preserve">Can. J. Fish. </w:t>
-      </w:r>
-      <w:proofErr w:type="spellStart"/>
-      <w:r>
-        <w:rPr>
-          <w:i/>
-          <w:iCs/>
-        </w:rPr>
-        <w:t>Aquat</w:t>
-      </w:r>
-      <w:proofErr w:type="spellEnd"/>
-      <w:r>
-        <w:rPr>
-          <w:i/>
-          <w:iCs/>
-        </w:rPr>
-        <w:t>. Sci.</w:t>
-      </w:r>
-      <w:r>
-        <w:t xml:space="preserve">, 66(7): 1033-1047. </w:t>
-      </w:r>
-    </w:p>
-    <w:p>
-      <w:pPr>
-        <w:pStyle w:val="TS"/>
-        <w:ind w:left="720" w:hanging="720"/>
-      </w:pPr>
-    </w:p>
-    <w:p>
-      <w:pPr>
-        <w:pStyle w:val="TS"/>
-        <w:ind w:left="720" w:hanging="720"/>
-      </w:pPr>
-      <w:r>
-        <w:t xml:space="preserve">Tai, T. C., Sumaila, U. R., and Cheung, W. W. L. 2021. Ocean Acidification Amplifies Multi-Stressor Impacts on Global Marine Invertebrate Fisheries. </w:t>
-      </w:r>
-      <w:r>
-        <w:rPr>
-          <w:i/>
-          <w:iCs/>
-        </w:rPr>
-        <w:t>Front. Mar. Sci.</w:t>
-      </w:r>
-      <w:r>
-        <w:t xml:space="preserve">, 8: 596644. </w:t>
-      </w:r>
-      <w:proofErr w:type="spellStart"/>
-      <w:r>
-        <w:t>doi</w:t>
-      </w:r>
-      <w:proofErr w:type="spellEnd"/>
-      <w:r>
-        <w:t xml:space="preserve">: 10.3389/fmars.2021.596644 </w:t>
-      </w:r>
-    </w:p>
-    <w:p>
-      <w:pPr>
-        <w:pStyle w:val="TS"/>
-        <w:ind w:left="720" w:hanging="720"/>
-      </w:pPr>
-    </w:p>
-    <w:p>
-      <w:pPr>
-        <w:pStyle w:val="TS"/>
-        <w:ind w:left="720" w:hanging="720"/>
-      </w:pPr>
-      <w:proofErr w:type="spellStart"/>
-      <w:r>
-        <w:t>Takasuka</w:t>
-      </w:r>
-      <w:proofErr w:type="spellEnd"/>
-      <w:r>
-        <w:t xml:space="preserve">, A., Aoki, I., and Oozeki, Y. 2007. Predator-specific growth-selective predation on larval Japanese anchovy </w:t>
-      </w:r>
-      <w:proofErr w:type="spellStart"/>
-      <w:r>
-        <w:rPr>
-          <w:i/>
-          <w:iCs/>
-        </w:rPr>
-        <w:t>Engraulis</w:t>
-      </w:r>
-      <w:proofErr w:type="spellEnd"/>
-      <w:r>
-        <w:rPr>
-          <w:i/>
-          <w:iCs/>
-        </w:rPr>
-        <w:t xml:space="preserve"> japonicus</w:t>
-      </w:r>
-      <w:r>
-        <w:t xml:space="preserve">. </w:t>
-      </w:r>
-      <w:r>
-        <w:rPr>
-          <w:i/>
-          <w:iCs/>
-        </w:rPr>
-        <w:t>Mar. Ecol. Prog. Ser.</w:t>
-      </w:r>
-      <w:r>
-        <w:t xml:space="preserve">, 350: 99-107. </w:t>
-      </w:r>
-    </w:p>
-    <w:p>
-      <w:pPr>
-        <w:pStyle w:val="TS"/>
-        <w:ind w:left="720" w:hanging="720"/>
-      </w:pPr>
-    </w:p>
-    <w:p>
-      <w:pPr>
-        <w:pStyle w:val="TS"/>
-        <w:ind w:left="720" w:hanging="720"/>
-      </w:pPr>
-      <w:r>
-        <w:t xml:space="preserve">Taylor, J. C. and Miller, J. M. 2001. Physiological performance of juvenile southern flounder, </w:t>
-      </w:r>
-      <w:proofErr w:type="spellStart"/>
-      <w:r>
-        <w:rPr>
-          <w:i/>
-          <w:iCs/>
-        </w:rPr>
-        <w:t>Paralichthys</w:t>
-      </w:r>
-      <w:proofErr w:type="spellEnd"/>
-      <w:r>
-        <w:rPr>
-          <w:i/>
-          <w:iCs/>
-        </w:rPr>
-        <w:t xml:space="preserve"> </w:t>
-      </w:r>
-      <w:proofErr w:type="spellStart"/>
-      <w:r>
-        <w:rPr>
-          <w:i/>
-          <w:iCs/>
-        </w:rPr>
-        <w:t>lethostigma</w:t>
-      </w:r>
-      <w:proofErr w:type="spellEnd"/>
-      <w:r>
-        <w:t xml:space="preserve"> (Jordan and Gilbert, 1884), in chronic and episodic hypoxia. </w:t>
-      </w:r>
-      <w:r>
-        <w:rPr>
-          <w:i/>
-          <w:iCs/>
-        </w:rPr>
-        <w:t>J. Exp. Mar. Biol. Ecol.</w:t>
-      </w:r>
-      <w:r>
-        <w:t xml:space="preserve">, 258: 195-214. </w:t>
-      </w:r>
-    </w:p>
-    <w:p>
-      <w:pPr>
-        <w:pStyle w:val="TS"/>
-        <w:ind w:left="720" w:hanging="720"/>
-      </w:pPr>
-    </w:p>
-    <w:p>
-      <w:pPr>
-        <w:pStyle w:val="TS"/>
-        <w:ind w:left="720" w:hanging="720"/>
-      </w:pPr>
-      <w:r>
-        <w:t xml:space="preserve">Testa, J. M., Murphy, R. R., Brady, D. C., and Kemp, W. M. 2018. Nutrient- and Climate-Induced Shifts in the Phenology of Linked Biogeochemical Cycles in a Temperate Estuary. </w:t>
-      </w:r>
-      <w:r>
-        <w:rPr>
-          <w:i/>
-          <w:iCs/>
-        </w:rPr>
-        <w:t>Front. Mar. Sci.</w:t>
-      </w:r>
-      <w:r>
-        <w:t xml:space="preserve">, 5: 114. </w:t>
-      </w:r>
-    </w:p>
-    <w:p>
-      <w:pPr>
-        <w:pStyle w:val="TS"/>
-        <w:ind w:left="720" w:hanging="720"/>
-      </w:pPr>
-    </w:p>
-    <w:p>
-      <w:pPr>
-        <w:pStyle w:val="TS"/>
-        <w:ind w:left="720" w:hanging="720"/>
-      </w:pPr>
-      <w:r>
-        <w:t xml:space="preserve">Thomas, P., Rahman, M. S., Kummer, J. A., and Lawson, S. 2006. Reproductive endocrine dysfunction in Atlantic croaker exposed to hypoxia. </w:t>
-      </w:r>
-      <w:r>
-        <w:rPr>
-          <w:i/>
-          <w:iCs/>
-        </w:rPr>
-        <w:t>Mar. Environ. Res.</w:t>
-      </w:r>
-      <w:r>
-        <w:t xml:space="preserve">, 62: S249-S252. </w:t>
-      </w:r>
-    </w:p>
-    <w:p>
-      <w:pPr>
-        <w:pStyle w:val="TS"/>
-        <w:ind w:left="720" w:hanging="720"/>
-      </w:pPr>
-    </w:p>
-    <w:p>
-      <w:pPr>
-        <w:pStyle w:val="TS"/>
-        <w:ind w:left="720" w:hanging="720"/>
-      </w:pPr>
-      <w:r>
-        <w:t xml:space="preserve">Thomas, Yoann., Flye-Sainte-Marie, J., Chabot, D., Aguirre-Velarde, A., Marques, G. M., and </w:t>
-      </w:r>
-      <w:proofErr w:type="spellStart"/>
-      <w:r>
-        <w:t>Pecquerie</w:t>
-      </w:r>
-      <w:proofErr w:type="spellEnd"/>
-      <w:r>
-        <w:t xml:space="preserve">, Laure. 2019. Effects of hypoxia on metabolic functions in marine organisms: Observed patterns and modelling assumptions within the context of Dynamic Energy Budget (DEB) theory. </w:t>
-      </w:r>
-      <w:r>
-        <w:rPr>
-          <w:i/>
-          <w:iCs/>
-        </w:rPr>
-        <w:t>J. Sea Res.</w:t>
-      </w:r>
-      <w:r>
-        <w:t xml:space="preserve">, 143: 231-242. </w:t>
-      </w:r>
-    </w:p>
-    <w:p>
-      <w:pPr>
-        <w:pStyle w:val="TS"/>
-        <w:ind w:left="720" w:hanging="720"/>
-      </w:pPr>
-    </w:p>
-    <w:p>
-      <w:pPr>
-        <w:pStyle w:val="TS"/>
-        <w:ind w:left="720" w:hanging="720"/>
-      </w:pPr>
-      <w:proofErr w:type="spellStart"/>
-      <w:r>
-        <w:t>Vanderplancke</w:t>
-      </w:r>
-      <w:proofErr w:type="spellEnd"/>
-      <w:r>
-        <w:t xml:space="preserve">, G., Claireaux, G., </w:t>
-      </w:r>
-      <w:proofErr w:type="spellStart"/>
-      <w:r>
-        <w:t>Quazuguel</w:t>
-      </w:r>
-      <w:proofErr w:type="spellEnd"/>
-      <w:r>
-        <w:t xml:space="preserve">, P., Madec, L., </w:t>
-      </w:r>
-      <w:proofErr w:type="spellStart"/>
-      <w:r>
-        <w:t>Ferraresso</w:t>
-      </w:r>
-      <w:proofErr w:type="spellEnd"/>
-      <w:r>
-        <w:t>, S., S</w:t>
-      </w:r>
-      <w:r>
-        <w:rPr>
-          <w:rFonts w:cs="Times New Roman"/>
-        </w:rPr>
-        <w:t>é</w:t>
-      </w:r>
-      <w:r>
-        <w:t>v</w:t>
-      </w:r>
-      <w:r>
-        <w:rPr>
-          <w:rFonts w:cs="Times New Roman"/>
-        </w:rPr>
-        <w:t>è</w:t>
-      </w:r>
-      <w:r>
-        <w:t xml:space="preserve">re, A., </w:t>
-      </w:r>
-      <w:proofErr w:type="spellStart"/>
-      <w:r>
-        <w:t>Zambonino</w:t>
-      </w:r>
-      <w:proofErr w:type="spellEnd"/>
-      <w:r>
-        <w:t xml:space="preserve">-Infante, J.-L., and </w:t>
-      </w:r>
-      <w:proofErr w:type="spellStart"/>
-      <w:r>
-        <w:t>Mazurais</w:t>
-      </w:r>
-      <w:proofErr w:type="spellEnd"/>
-      <w:r>
-        <w:t>, D. 2014. Hypoxic episode during the larval period has long-term effects on European sea bass juveniles (</w:t>
-      </w:r>
-      <w:proofErr w:type="spellStart"/>
-      <w:r>
-        <w:rPr>
-          <w:i/>
-          <w:iCs/>
-        </w:rPr>
-        <w:t>Dicentrarchus</w:t>
-      </w:r>
-      <w:proofErr w:type="spellEnd"/>
-      <w:r>
-        <w:rPr>
-          <w:i/>
-          <w:iCs/>
-        </w:rPr>
-        <w:t xml:space="preserve"> </w:t>
-      </w:r>
-      <w:proofErr w:type="spellStart"/>
-      <w:r>
-        <w:rPr>
-          <w:i/>
-          <w:iCs/>
-        </w:rPr>
-        <w:t>labrax</w:t>
-      </w:r>
-      <w:proofErr w:type="spellEnd"/>
-      <w:r>
-        <w:t xml:space="preserve">). </w:t>
-      </w:r>
-      <w:r>
-        <w:rPr>
-          <w:i/>
-          <w:iCs/>
-        </w:rPr>
-        <w:t>Mar. Biol.</w:t>
-      </w:r>
-      <w:r>
-        <w:t xml:space="preserve">, 162: 367-376. </w:t>
-      </w:r>
-    </w:p>
-    <w:p>
-      <w:pPr>
-        <w:pStyle w:val="TS"/>
-        <w:ind w:left="720" w:hanging="720"/>
-      </w:pPr>
-    </w:p>
-    <w:p>
-      <w:pPr>
-        <w:pStyle w:val="TS"/>
-        <w:ind w:left="720" w:hanging="720"/>
-      </w:pPr>
-      <w:proofErr w:type="spellStart"/>
-      <w:r>
-        <w:t>Wagenmakers</w:t>
-      </w:r>
-      <w:proofErr w:type="spellEnd"/>
-      <w:r>
-        <w:t xml:space="preserve">, E.-J. and Farrell, S. 2004. AIC model selection using Akaike weights. </w:t>
-      </w:r>
-      <w:proofErr w:type="spellStart"/>
-      <w:r>
-        <w:rPr>
-          <w:i/>
-          <w:iCs/>
-        </w:rPr>
-        <w:t>Psychon</w:t>
-      </w:r>
-      <w:proofErr w:type="spellEnd"/>
-      <w:r>
-        <w:rPr>
-          <w:i/>
-          <w:iCs/>
-        </w:rPr>
-        <w:t>. Bull. Rev.</w:t>
-      </w:r>
-      <w:r>
-        <w:t xml:space="preserve">, 11(1): 192-196. </w:t>
-      </w:r>
-    </w:p>
-    <w:p>
-      <w:pPr>
-        <w:pStyle w:val="TS"/>
-        <w:ind w:left="720" w:hanging="720"/>
-      </w:pPr>
-    </w:p>
-    <w:p>
-      <w:pPr>
-        <w:pStyle w:val="TS"/>
-        <w:ind w:left="720" w:hanging="720"/>
-      </w:pPr>
-      <w:r>
-        <w:t xml:space="preserve">Wei, L.-Z., Zhang, X.-M., Li, J., and Huang, G.-Q. 2008. Compensatory growth of Chinese shrimp, </w:t>
-      </w:r>
-      <w:proofErr w:type="spellStart"/>
-      <w:r>
-        <w:rPr>
-          <w:i/>
-          <w:iCs/>
-        </w:rPr>
-        <w:t>Fenneropenaeus</w:t>
-      </w:r>
-      <w:proofErr w:type="spellEnd"/>
-      <w:r>
-        <w:rPr>
-          <w:i/>
-          <w:iCs/>
-        </w:rPr>
-        <w:t xml:space="preserve"> chinensis</w:t>
-      </w:r>
-      <w:r>
-        <w:t xml:space="preserve"> following hypoxic exposure. </w:t>
-      </w:r>
-      <w:proofErr w:type="spellStart"/>
-      <w:r>
-        <w:rPr>
-          <w:i/>
-          <w:iCs/>
-        </w:rPr>
-        <w:t>Aquacult</w:t>
-      </w:r>
-      <w:proofErr w:type="spellEnd"/>
-      <w:r>
-        <w:rPr>
-          <w:i/>
-          <w:iCs/>
-        </w:rPr>
-        <w:t>. Int.</w:t>
-      </w:r>
-      <w:r>
-        <w:t xml:space="preserve">, 16: 455-470. </w:t>
-      </w:r>
-    </w:p>
-    <w:p>
-      <w:pPr>
-        <w:pStyle w:val="TS"/>
-        <w:ind w:left="720" w:hanging="720"/>
-      </w:pPr>
-    </w:p>
-    <w:p>
-      <w:pPr>
-        <w:pStyle w:val="TS"/>
-        <w:ind w:left="720" w:hanging="720"/>
-      </w:pPr>
-      <w:r>
-        <w:t xml:space="preserve">Wieser, W. 1995. Energetics of fish larvae, the smallest vertebrates. </w:t>
-      </w:r>
-      <w:r>
-        <w:rPr>
-          <w:i/>
-          <w:iCs/>
-        </w:rPr>
-        <w:t>Acta Physiol. Scand.</w:t>
-      </w:r>
-      <w:r>
-        <w:t xml:space="preserve">, 154: 279-290. </w:t>
-      </w:r>
-    </w:p>
-    <w:p>
-      <w:pPr>
-        <w:pStyle w:val="TS"/>
-        <w:ind w:left="720" w:hanging="720"/>
-      </w:pPr>
-    </w:p>
-    <w:p>
-      <w:pPr>
-        <w:pStyle w:val="TS"/>
-        <w:ind w:left="720" w:hanging="720"/>
-      </w:pPr>
-      <w:r>
-        <w:lastRenderedPageBreak/>
         <w:t xml:space="preserve">Wood, C. M. 2018. The fallacy of the </w:t>
       </w:r>
       <w:proofErr w:type="spellStart"/>
@@ -12414,8 +12891,8 @@
           <w:bCs/>
         </w:rPr>
       </w:pPr>
-      <w:bookmarkStart w:id="15" w:name="_Toc131592470"/>
-      <w:bookmarkStart w:id="16" w:name="_Hlk155640458"/>
+      <w:bookmarkStart w:id="18" w:name="_Toc131592470"/>
+      <w:bookmarkStart w:id="19" w:name="_Hlk155640458"/>
       <w:r>
         <w:rPr>
           <w:b/>
@@ -12424,7 +12901,7 @@
         <w:lastRenderedPageBreak/>
         <w:t>Figures</w:t>
       </w:r>
-      <w:bookmarkEnd w:id="15"/>
+      <w:bookmarkEnd w:id="18"/>
     </w:p>
     <w:p>
       <w:pPr>
@@ -13011,7 +13488,7 @@
           <w:bCs/>
         </w:rPr>
       </w:pPr>
-      <w:bookmarkStart w:id="17" w:name="_Toc131592471"/>
+      <w:bookmarkStart w:id="20" w:name="_Toc131592471"/>
       <w:r>
         <w:rPr>
           <w:b/>
@@ -13020,7 +13497,7 @@
         <w:lastRenderedPageBreak/>
         <w:t>Tables</w:t>
       </w:r>
-      <w:bookmarkEnd w:id="17"/>
+      <w:bookmarkEnd w:id="20"/>
     </w:p>
     <w:p>
       <w:pPr>
@@ -13030,7 +13507,7 @@
           <w:bCs/>
         </w:rPr>
       </w:pPr>
-      <w:bookmarkStart w:id="18" w:name="_Hlk131598981"/>
+      <w:bookmarkStart w:id="21" w:name="_Hlk131598981"/>
     </w:p>
     <w:p>
       <w:pPr>
@@ -14128,7 +14605,7 @@
           </w:p>
         </w:tc>
       </w:tr>
-      <w:bookmarkEnd w:id="18"/>
+      <w:bookmarkEnd w:id="21"/>
     </w:tbl>
     <w:p/>
     <w:p/>
@@ -14145,7 +14622,7 @@
       <w:pPr>
         <w:pStyle w:val="TS"/>
       </w:pPr>
-      <w:bookmarkStart w:id="19" w:name="_Hlk131599028"/>
+      <w:bookmarkStart w:id="22" w:name="_Hlk131599028"/>
       <w:r>
         <w:rPr>
           <w:b/>
@@ -17897,8 +18374,8 @@
           <w:rFonts w:eastAsiaTheme="minorEastAsia"/>
         </w:rPr>
       </w:pPr>
-      <w:bookmarkStart w:id="20" w:name="_Hlk131599039"/>
-      <w:bookmarkEnd w:id="19"/>
+      <w:bookmarkStart w:id="23" w:name="_Hlk131599039"/>
+      <w:bookmarkEnd w:id="22"/>
       <w:r>
         <w:rPr>
           <w:rFonts w:eastAsiaTheme="minorEastAsia"/>
@@ -18621,7 +19098,7 @@
         <w:spacing w:line="480" w:lineRule="auto"/>
       </w:pPr>
     </w:p>
-    <w:bookmarkEnd w:id="20"/>
+    <w:bookmarkEnd w:id="23"/>
     <w:p>
       <w:pPr>
         <w:spacing w:after="0" w:line="240" w:lineRule="auto"/>
@@ -18638,7 +19115,7 @@
       <w:pPr>
         <w:pStyle w:val="TS"/>
       </w:pPr>
-      <w:bookmarkStart w:id="21" w:name="_Hlk131599069"/>
+      <w:bookmarkStart w:id="24" w:name="_Hlk131599069"/>
       <w:r>
         <w:rPr>
           <w:b/>
@@ -20679,7 +21156,7 @@
         <w:spacing w:line="480" w:lineRule="auto"/>
       </w:pPr>
     </w:p>
-    <w:bookmarkEnd w:id="21"/>
+    <w:bookmarkEnd w:id="24"/>
     <w:p>
       <w:pPr>
         <w:spacing w:after="0" w:line="240" w:lineRule="auto"/>
@@ -20692,7 +21169,7 @@
       <w:pPr>
         <w:pStyle w:val="TS"/>
       </w:pPr>
-      <w:bookmarkStart w:id="22" w:name="_Hlk131599084"/>
+      <w:bookmarkStart w:id="25" w:name="_Hlk131599084"/>
       <w:r>
         <w:rPr>
           <w:b/>
@@ -21314,7 +21791,7 @@
       </w:tr>
     </w:tbl>
     <w:p/>
-    <w:bookmarkEnd w:id="22"/>
+    <w:bookmarkEnd w:id="25"/>
     <w:p>
       <w:pPr>
         <w:spacing w:after="0" w:line="240" w:lineRule="auto"/>
@@ -21341,10 +21818,10 @@
           <w:sz w:val="24"/>
         </w:rPr>
       </w:pPr>
-      <w:bookmarkStart w:id="23" w:name="_Toc131590765"/>
-      <w:bookmarkStart w:id="24" w:name="_Toc131592472"/>
-      <w:bookmarkEnd w:id="23"/>
-      <w:bookmarkEnd w:id="24"/>
+      <w:bookmarkStart w:id="26" w:name="_Toc131590765"/>
+      <w:bookmarkStart w:id="27" w:name="_Toc131592472"/>
+      <w:bookmarkEnd w:id="26"/>
+      <w:bookmarkEnd w:id="27"/>
     </w:p>
     <w:p>
       <w:pPr>
@@ -21364,10 +21841,10 @@
           <w:sz w:val="24"/>
         </w:rPr>
       </w:pPr>
-      <w:bookmarkStart w:id="25" w:name="_Toc131590766"/>
-      <w:bookmarkStart w:id="26" w:name="_Toc131592473"/>
-      <w:bookmarkEnd w:id="25"/>
-      <w:bookmarkEnd w:id="26"/>
+      <w:bookmarkStart w:id="28" w:name="_Toc131590766"/>
+      <w:bookmarkStart w:id="29" w:name="_Toc131592473"/>
+      <w:bookmarkEnd w:id="28"/>
+      <w:bookmarkEnd w:id="29"/>
     </w:p>
     <w:p>
       <w:pPr>
@@ -21387,10 +21864,10 @@
           <w:sz w:val="24"/>
         </w:rPr>
       </w:pPr>
-      <w:bookmarkStart w:id="27" w:name="_Toc131590767"/>
-      <w:bookmarkStart w:id="28" w:name="_Toc131592474"/>
-      <w:bookmarkEnd w:id="27"/>
-      <w:bookmarkEnd w:id="28"/>
+      <w:bookmarkStart w:id="30" w:name="_Toc131590767"/>
+      <w:bookmarkStart w:id="31" w:name="_Toc131592474"/>
+      <w:bookmarkEnd w:id="30"/>
+      <w:bookmarkEnd w:id="31"/>
     </w:p>
     <w:p>
       <w:pPr>
@@ -21410,10 +21887,10 @@
           <w:sz w:val="24"/>
         </w:rPr>
       </w:pPr>
-      <w:bookmarkStart w:id="29" w:name="_Toc131590768"/>
-      <w:bookmarkStart w:id="30" w:name="_Toc131592475"/>
-      <w:bookmarkEnd w:id="29"/>
-      <w:bookmarkEnd w:id="30"/>
+      <w:bookmarkStart w:id="32" w:name="_Toc131590768"/>
+      <w:bookmarkStart w:id="33" w:name="_Toc131592475"/>
+      <w:bookmarkEnd w:id="32"/>
+      <w:bookmarkEnd w:id="33"/>
     </w:p>
     <w:p>
       <w:pPr>
@@ -21530,7 +22007,7 @@
         <w:t xml:space="preserve">. (A) is total length (mm) over time (days), (B) is egg buffer mass (mg) over time (days), and (C) is survival over time (days). </w:t>
       </w:r>
     </w:p>
-    <w:bookmarkEnd w:id="16"/>
+    <w:bookmarkEnd w:id="19"/>
     <w:p/>
     <w:sectPr>
       <w:footerReference w:type="default" r:id="rId17"/>
@@ -21594,6 +22071,67 @@
       </w:r>
     </w:p>
   </w:comment>
+  <w:comment w:id="15" w:author="Teresa G Schwemmer" w:date="2024-01-09T02:05:00Z" w:initials="TS">
+    <w:p>
+      <w:pPr>
+        <w:pStyle w:val="CommentText"/>
+      </w:pPr>
+      <w:r>
+        <w:rPr>
+          <w:rStyle w:val="CommentReference"/>
+        </w:rPr>
+        <w:annotationRef/>
+      </w:r>
+      <w:r>
+        <w:t xml:space="preserve">Anything to say about the shape of the curve? Why do we assume inhibition or damage continues to get worse (exponentially) until it hits zero production rate? </w:t>
+      </w:r>
+    </w:p>
+  </w:comment>
+  <w:comment w:id="16" w:author="Teresa G Schwemmer" w:date="2024-01-09T02:06:00Z" w:initials="TS">
+    <w:p>
+      <w:pPr>
+        <w:pStyle w:val="CommentText"/>
+      </w:pPr>
+      <w:r>
+        <w:rPr>
+          <w:rStyle w:val="CommentReference"/>
+        </w:rPr>
+        <w:annotationRef/>
+      </w:r>
+      <w:r>
+        <w:t xml:space="preserve">Or are there any details I should add in intro or methods about the shape of the curve and why it follows roughly Michaelis-Menten dybnamics? </w:t>
+      </w:r>
+    </w:p>
+  </w:comment>
+  <w:comment w:id="17" w:author="Teresa G Schwemmer" w:date="2024-01-09T02:00:00Z" w:initials="TS">
+    <w:p>
+      <w:pPr>
+        <w:pStyle w:val="CommentText"/>
+      </w:pPr>
+      <w:r>
+        <w:rPr>
+          <w:rStyle w:val="CommentReference"/>
+        </w:rPr>
+        <w:annotationRef/>
+      </w:r>
+      <w:r>
+        <w:t xml:space="preserve">Left off here - talk about how inhibition would influence assimilation (but that it apparently is less likely to be that) and how damage would influence conversion efficiency. </w:t>
+      </w:r>
+    </w:p>
+    <w:p>
+      <w:pPr>
+        <w:pStyle w:val="CommentText"/>
+      </w:pPr>
+    </w:p>
+    <w:p>
+      <w:pPr>
+        <w:pStyle w:val="CommentText"/>
+      </w:pPr>
+      <w:r>
+        <w:t xml:space="preserve">It could theoretically be a combination of both, but we can’t determine their relative contributions because their product being used in the model makes it impossible to estimate both simultaneously. </w:t>
+      </w:r>
+    </w:p>
+  </w:comment>
 </w:comments>
 </file>
 
@@ -21602,6 +22140,9 @@
   <w15:commentEx w15:paraId="53B0C66A" w15:done="0"/>
   <w15:commentEx w15:paraId="7C0D7879" w15:done="0"/>
   <w15:commentEx w15:paraId="609AD516" w15:paraIdParent="7C0D7879" w15:done="0"/>
+  <w15:commentEx w15:paraId="7DAADB14" w15:done="0"/>
+  <w15:commentEx w15:paraId="6653399A" w15:paraIdParent="7DAADB14" w15:done="0"/>
+  <w15:commentEx w15:paraId="28758A3B" w15:done="0"/>
 </w15:commentsEx>
 </file>
 
@@ -21610,6 +22151,9 @@
   <w16cex:commentExtensible w16cex:durableId="5FBE7505" w16cex:dateUtc="2024-01-08T17:58:00Z"/>
   <w16cex:commentExtensible w16cex:durableId="3158EFF6" w16cex:dateUtc="2024-01-08T19:37:00Z"/>
   <w16cex:commentExtensible w16cex:durableId="4B4EB332" w16cex:dateUtc="2024-01-08T19:45:00Z"/>
+  <w16cex:commentExtensible w16cex:durableId="3CD63E52" w16cex:dateUtc="2024-01-09T07:05:00Z"/>
+  <w16cex:commentExtensible w16cex:durableId="187FC4D3" w16cex:dateUtc="2024-01-09T07:06:00Z"/>
+  <w16cex:commentExtensible w16cex:durableId="70FBB3B8" w16cex:dateUtc="2024-01-09T07:00:00Z"/>
 </w16cex:commentsExtensible>
 </file>
 
@@ -21618,6 +22162,9 @@
   <w16cid:commentId w16cid:paraId="53B0C66A" w16cid:durableId="5FBE7505"/>
   <w16cid:commentId w16cid:paraId="7C0D7879" w16cid:durableId="3158EFF6"/>
   <w16cid:commentId w16cid:paraId="609AD516" w16cid:durableId="4B4EB332"/>
+  <w16cid:commentId w16cid:paraId="7DAADB14" w16cid:durableId="3CD63E52"/>
+  <w16cid:commentId w16cid:paraId="6653399A" w16cid:durableId="187FC4D3"/>
+  <w16cid:commentId w16cid:paraId="28758A3B" w16cid:durableId="70FBB3B8"/>
 </w16cid:commentsIds>
 </file>
 

</xml_diff>